<commit_message>
Updated project plan to likley final version
</commit_message>
<xml_diff>
--- a/Project_Plan.docx
+++ b/Project_Plan.docx
@@ -5,6 +5,28 @@
     <w:p>
       <w:pPr>
         <w:pStyle w:val="Title"/>
+        <w:jc w:val="center"/>
+      </w:pPr>
+    </w:p>
+    <w:p>
+      <w:pPr>
+        <w:pStyle w:val="Title"/>
+        <w:jc w:val="center"/>
+      </w:pPr>
+    </w:p>
+    <w:p>
+      <w:pPr>
+        <w:pStyle w:val="Title"/>
+        <w:jc w:val="center"/>
+      </w:pPr>
+      <w:r>
+        <w:t>Playing 2048 with Expectimax</w:t>
+      </w:r>
+    </w:p>
+    <w:p>
+      <w:pPr>
+        <w:pStyle w:val="Subtitle"/>
+        <w:jc w:val="center"/>
       </w:pPr>
       <w:r>
         <w:t>Project Plan</w:t>
@@ -12,95 +34,1250 @@
     </w:p>
     <w:p>
       <w:pPr>
+        <w:rPr>
+          <w:rFonts w:eastAsiaTheme="minorEastAsia"/>
+          <w:color w:val="5A5A5A" w:themeColor="text1" w:themeTint="A5"/>
+          <w:spacing w:val="15"/>
+        </w:rPr>
+      </w:pPr>
+    </w:p>
+    <w:sdt>
+      <w:sdtPr>
+        <w:rPr>
+          <w:rFonts w:asciiTheme="minorHAnsi" w:eastAsiaTheme="minorHAnsi" w:hAnsiTheme="minorHAnsi" w:cstheme="minorBidi"/>
+          <w:color w:val="auto"/>
+          <w:sz w:val="22"/>
+          <w:szCs w:val="22"/>
+          <w:lang w:val="en-GB"/>
+        </w:rPr>
+        <w:id w:val="-279186475"/>
+        <w:docPartObj>
+          <w:docPartGallery w:val="Table of Contents"/>
+          <w:docPartUnique/>
+        </w:docPartObj>
+      </w:sdtPr>
+      <w:sdtEndPr>
+        <w:rPr>
+          <w:b/>
+          <w:bCs/>
+          <w:noProof/>
+        </w:rPr>
+      </w:sdtEndPr>
+      <w:sdtContent>
+        <w:p>
+          <w:pPr>
+            <w:pStyle w:val="TOCHeading"/>
+          </w:pPr>
+          <w:r>
+            <w:t>Contents</w:t>
+          </w:r>
+        </w:p>
+        <w:p>
+          <w:pPr>
+            <w:pStyle w:val="TOC1"/>
+            <w:tabs>
+              <w:tab w:val="right" w:leader="dot" w:pos="9016"/>
+            </w:tabs>
+            <w:rPr>
+              <w:noProof/>
+            </w:rPr>
+          </w:pPr>
+          <w:r>
+            <w:fldChar w:fldCharType="begin"/>
+          </w:r>
+          <w:r>
+            <w:instrText xml:space="preserve"> TOC \o "1-3" \h \z \u </w:instrText>
+          </w:r>
+          <w:r>
+            <w:fldChar w:fldCharType="separate"/>
+          </w:r>
+          <w:hyperlink w:anchor="_Toc115899361" w:history="1">
+            <w:r>
+              <w:rPr>
+                <w:rStyle w:val="Hyperlink"/>
+                <w:noProof/>
+              </w:rPr>
+              <w:t>Abstract</w:t>
+            </w:r>
+            <w:r>
+              <w:rPr>
+                <w:noProof/>
+                <w:webHidden/>
+              </w:rPr>
+              <w:tab/>
+            </w:r>
+            <w:r>
+              <w:rPr>
+                <w:noProof/>
+                <w:webHidden/>
+              </w:rPr>
+              <w:fldChar w:fldCharType="begin"/>
+            </w:r>
+            <w:r>
+              <w:rPr>
+                <w:noProof/>
+                <w:webHidden/>
+              </w:rPr>
+              <w:instrText xml:space="preserve"> PAGEREF _Toc115899361 \h </w:instrText>
+            </w:r>
+            <w:r>
+              <w:rPr>
+                <w:noProof/>
+                <w:webHidden/>
+              </w:rPr>
+            </w:r>
+            <w:r>
+              <w:rPr>
+                <w:noProof/>
+                <w:webHidden/>
+              </w:rPr>
+              <w:fldChar w:fldCharType="separate"/>
+            </w:r>
+            <w:r>
+              <w:rPr>
+                <w:noProof/>
+                <w:webHidden/>
+              </w:rPr>
+              <w:t>2</w:t>
+            </w:r>
+            <w:r>
+              <w:rPr>
+                <w:noProof/>
+                <w:webHidden/>
+              </w:rPr>
+              <w:fldChar w:fldCharType="end"/>
+            </w:r>
+          </w:hyperlink>
+        </w:p>
+        <w:p>
+          <w:pPr>
+            <w:pStyle w:val="TOC1"/>
+            <w:tabs>
+              <w:tab w:val="right" w:leader="dot" w:pos="9016"/>
+            </w:tabs>
+            <w:rPr>
+              <w:noProof/>
+            </w:rPr>
+          </w:pPr>
+          <w:hyperlink w:anchor="_Toc115899362" w:history="1">
+            <w:r>
+              <w:rPr>
+                <w:rStyle w:val="Hyperlink"/>
+                <w:noProof/>
+              </w:rPr>
+              <w:t>Introduction</w:t>
+            </w:r>
+            <w:r>
+              <w:rPr>
+                <w:noProof/>
+                <w:webHidden/>
+              </w:rPr>
+              <w:tab/>
+            </w:r>
+            <w:r>
+              <w:rPr>
+                <w:noProof/>
+                <w:webHidden/>
+              </w:rPr>
+              <w:fldChar w:fldCharType="begin"/>
+            </w:r>
+            <w:r>
+              <w:rPr>
+                <w:noProof/>
+                <w:webHidden/>
+              </w:rPr>
+              <w:instrText xml:space="preserve"> PAGEREF _Toc115899362 \h </w:instrText>
+            </w:r>
+            <w:r>
+              <w:rPr>
+                <w:noProof/>
+                <w:webHidden/>
+              </w:rPr>
+            </w:r>
+            <w:r>
+              <w:rPr>
+                <w:noProof/>
+                <w:webHidden/>
+              </w:rPr>
+              <w:fldChar w:fldCharType="separate"/>
+            </w:r>
+            <w:r>
+              <w:rPr>
+                <w:noProof/>
+                <w:webHidden/>
+              </w:rPr>
+              <w:t>2</w:t>
+            </w:r>
+            <w:r>
+              <w:rPr>
+                <w:noProof/>
+                <w:webHidden/>
+              </w:rPr>
+              <w:fldChar w:fldCharType="end"/>
+            </w:r>
+          </w:hyperlink>
+        </w:p>
+        <w:p>
+          <w:pPr>
+            <w:pStyle w:val="TOC1"/>
+            <w:tabs>
+              <w:tab w:val="right" w:leader="dot" w:pos="9016"/>
+            </w:tabs>
+            <w:rPr>
+              <w:noProof/>
+            </w:rPr>
+          </w:pPr>
+          <w:hyperlink w:anchor="_Toc115899363" w:history="1">
+            <w:r>
+              <w:rPr>
+                <w:rStyle w:val="Hyperlink"/>
+                <w:noProof/>
+              </w:rPr>
+              <w:t>Timeline</w:t>
+            </w:r>
+            <w:r>
+              <w:rPr>
+                <w:noProof/>
+                <w:webHidden/>
+              </w:rPr>
+              <w:tab/>
+            </w:r>
+            <w:r>
+              <w:rPr>
+                <w:noProof/>
+                <w:webHidden/>
+              </w:rPr>
+              <w:fldChar w:fldCharType="begin"/>
+            </w:r>
+            <w:r>
+              <w:rPr>
+                <w:noProof/>
+                <w:webHidden/>
+              </w:rPr>
+              <w:instrText xml:space="preserve"> PAGEREF _Toc115899363 \h </w:instrText>
+            </w:r>
+            <w:r>
+              <w:rPr>
+                <w:noProof/>
+                <w:webHidden/>
+              </w:rPr>
+            </w:r>
+            <w:r>
+              <w:rPr>
+                <w:noProof/>
+                <w:webHidden/>
+              </w:rPr>
+              <w:fldChar w:fldCharType="separate"/>
+            </w:r>
+            <w:r>
+              <w:rPr>
+                <w:noProof/>
+                <w:webHidden/>
+              </w:rPr>
+              <w:t>3</w:t>
+            </w:r>
+            <w:r>
+              <w:rPr>
+                <w:noProof/>
+                <w:webHidden/>
+              </w:rPr>
+              <w:fldChar w:fldCharType="end"/>
+            </w:r>
+          </w:hyperlink>
+        </w:p>
+        <w:p>
+          <w:pPr>
+            <w:pStyle w:val="TOC2"/>
+            <w:tabs>
+              <w:tab w:val="right" w:leader="dot" w:pos="9016"/>
+            </w:tabs>
+            <w:rPr>
+              <w:noProof/>
+            </w:rPr>
+          </w:pPr>
+          <w:hyperlink w:anchor="_Toc115899364" w:history="1">
+            <w:r>
+              <w:rPr>
+                <w:rStyle w:val="Hyperlink"/>
+                <w:noProof/>
+              </w:rPr>
+              <w:t>Term 1</w:t>
+            </w:r>
+            <w:r>
+              <w:rPr>
+                <w:noProof/>
+                <w:webHidden/>
+              </w:rPr>
+              <w:tab/>
+            </w:r>
+            <w:r>
+              <w:rPr>
+                <w:noProof/>
+                <w:webHidden/>
+              </w:rPr>
+              <w:fldChar w:fldCharType="begin"/>
+            </w:r>
+            <w:r>
+              <w:rPr>
+                <w:noProof/>
+                <w:webHidden/>
+              </w:rPr>
+              <w:instrText xml:space="preserve"> PAGEREF _Toc115899364 \h </w:instrText>
+            </w:r>
+            <w:r>
+              <w:rPr>
+                <w:noProof/>
+                <w:webHidden/>
+              </w:rPr>
+            </w:r>
+            <w:r>
+              <w:rPr>
+                <w:noProof/>
+                <w:webHidden/>
+              </w:rPr>
+              <w:fldChar w:fldCharType="separate"/>
+            </w:r>
+            <w:r>
+              <w:rPr>
+                <w:noProof/>
+                <w:webHidden/>
+              </w:rPr>
+              <w:t>3</w:t>
+            </w:r>
+            <w:r>
+              <w:rPr>
+                <w:noProof/>
+                <w:webHidden/>
+              </w:rPr>
+              <w:fldChar w:fldCharType="end"/>
+            </w:r>
+          </w:hyperlink>
+        </w:p>
+        <w:p>
+          <w:pPr>
+            <w:pStyle w:val="TOC2"/>
+            <w:tabs>
+              <w:tab w:val="right" w:leader="dot" w:pos="9016"/>
+            </w:tabs>
+            <w:rPr>
+              <w:noProof/>
+            </w:rPr>
+          </w:pPr>
+          <w:hyperlink w:anchor="_Toc115899365" w:history="1">
+            <w:r>
+              <w:rPr>
+                <w:rStyle w:val="Hyperlink"/>
+                <w:noProof/>
+              </w:rPr>
+              <w:t>Term 2</w:t>
+            </w:r>
+            <w:r>
+              <w:rPr>
+                <w:noProof/>
+                <w:webHidden/>
+              </w:rPr>
+              <w:tab/>
+            </w:r>
+            <w:r>
+              <w:rPr>
+                <w:noProof/>
+                <w:webHidden/>
+              </w:rPr>
+              <w:fldChar w:fldCharType="begin"/>
+            </w:r>
+            <w:r>
+              <w:rPr>
+                <w:noProof/>
+                <w:webHidden/>
+              </w:rPr>
+              <w:instrText xml:space="preserve"> PAGEREF _Toc115899365 \h </w:instrText>
+            </w:r>
+            <w:r>
+              <w:rPr>
+                <w:noProof/>
+                <w:webHidden/>
+              </w:rPr>
+            </w:r>
+            <w:r>
+              <w:rPr>
+                <w:noProof/>
+                <w:webHidden/>
+              </w:rPr>
+              <w:fldChar w:fldCharType="separate"/>
+            </w:r>
+            <w:r>
+              <w:rPr>
+                <w:noProof/>
+                <w:webHidden/>
+              </w:rPr>
+              <w:t>3</w:t>
+            </w:r>
+            <w:r>
+              <w:rPr>
+                <w:noProof/>
+                <w:webHidden/>
+              </w:rPr>
+              <w:fldChar w:fldCharType="end"/>
+            </w:r>
+          </w:hyperlink>
+        </w:p>
+        <w:p>
+          <w:pPr>
+            <w:pStyle w:val="TOC1"/>
+            <w:tabs>
+              <w:tab w:val="right" w:leader="dot" w:pos="9016"/>
+            </w:tabs>
+            <w:rPr>
+              <w:noProof/>
+            </w:rPr>
+          </w:pPr>
+          <w:hyperlink w:anchor="_Toc115899366" w:history="1">
+            <w:r>
+              <w:rPr>
+                <w:rStyle w:val="Hyperlink"/>
+                <w:noProof/>
+              </w:rPr>
+              <w:t>Risk Assessment</w:t>
+            </w:r>
+            <w:r>
+              <w:rPr>
+                <w:noProof/>
+                <w:webHidden/>
+              </w:rPr>
+              <w:tab/>
+            </w:r>
+            <w:r>
+              <w:rPr>
+                <w:noProof/>
+                <w:webHidden/>
+              </w:rPr>
+              <w:fldChar w:fldCharType="begin"/>
+            </w:r>
+            <w:r>
+              <w:rPr>
+                <w:noProof/>
+                <w:webHidden/>
+              </w:rPr>
+              <w:instrText xml:space="preserve"> PAGEREF _Toc115899366 \h </w:instrText>
+            </w:r>
+            <w:r>
+              <w:rPr>
+                <w:noProof/>
+                <w:webHidden/>
+              </w:rPr>
+            </w:r>
+            <w:r>
+              <w:rPr>
+                <w:noProof/>
+                <w:webHidden/>
+              </w:rPr>
+              <w:fldChar w:fldCharType="separate"/>
+            </w:r>
+            <w:r>
+              <w:rPr>
+                <w:noProof/>
+                <w:webHidden/>
+              </w:rPr>
+              <w:t>5</w:t>
+            </w:r>
+            <w:r>
+              <w:rPr>
+                <w:noProof/>
+                <w:webHidden/>
+              </w:rPr>
+              <w:fldChar w:fldCharType="end"/>
+            </w:r>
+          </w:hyperlink>
+        </w:p>
+        <w:p>
+          <w:pPr>
+            <w:pStyle w:val="TOC1"/>
+            <w:tabs>
+              <w:tab w:val="right" w:leader="dot" w:pos="9016"/>
+            </w:tabs>
+            <w:rPr>
+              <w:noProof/>
+            </w:rPr>
+          </w:pPr>
+          <w:hyperlink w:anchor="_Toc115899367" w:history="1">
+            <w:r>
+              <w:rPr>
+                <w:rStyle w:val="Hyperlink"/>
+                <w:noProof/>
+              </w:rPr>
+              <w:t>Early Deliverables</w:t>
+            </w:r>
+            <w:r>
+              <w:rPr>
+                <w:noProof/>
+                <w:webHidden/>
+              </w:rPr>
+              <w:tab/>
+            </w:r>
+            <w:r>
+              <w:rPr>
+                <w:noProof/>
+                <w:webHidden/>
+              </w:rPr>
+              <w:fldChar w:fldCharType="begin"/>
+            </w:r>
+            <w:r>
+              <w:rPr>
+                <w:noProof/>
+                <w:webHidden/>
+              </w:rPr>
+              <w:instrText xml:space="preserve"> PAGEREF _Toc115899367 \h </w:instrText>
+            </w:r>
+            <w:r>
+              <w:rPr>
+                <w:noProof/>
+                <w:webHidden/>
+              </w:rPr>
+            </w:r>
+            <w:r>
+              <w:rPr>
+                <w:noProof/>
+                <w:webHidden/>
+              </w:rPr>
+              <w:fldChar w:fldCharType="separate"/>
+            </w:r>
+            <w:r>
+              <w:rPr>
+                <w:noProof/>
+                <w:webHidden/>
+              </w:rPr>
+              <w:t>4</w:t>
+            </w:r>
+            <w:r>
+              <w:rPr>
+                <w:noProof/>
+                <w:webHidden/>
+              </w:rPr>
+              <w:fldChar w:fldCharType="end"/>
+            </w:r>
+          </w:hyperlink>
+        </w:p>
+        <w:p>
+          <w:pPr>
+            <w:pStyle w:val="TOC1"/>
+            <w:tabs>
+              <w:tab w:val="right" w:leader="dot" w:pos="9016"/>
+            </w:tabs>
+            <w:rPr>
+              <w:noProof/>
+            </w:rPr>
+          </w:pPr>
+          <w:hyperlink w:anchor="_Toc115899368" w:history="1">
+            <w:r>
+              <w:rPr>
+                <w:rStyle w:val="Hyperlink"/>
+                <w:noProof/>
+              </w:rPr>
+              <w:t>Final Deliverables</w:t>
+            </w:r>
+            <w:r>
+              <w:rPr>
+                <w:noProof/>
+                <w:webHidden/>
+              </w:rPr>
+              <w:tab/>
+            </w:r>
+            <w:r>
+              <w:rPr>
+                <w:noProof/>
+                <w:webHidden/>
+              </w:rPr>
+              <w:fldChar w:fldCharType="begin"/>
+            </w:r>
+            <w:r>
+              <w:rPr>
+                <w:noProof/>
+                <w:webHidden/>
+              </w:rPr>
+              <w:instrText xml:space="preserve"> PAGEREF _Toc115899368 \h </w:instrText>
+            </w:r>
+            <w:r>
+              <w:rPr>
+                <w:noProof/>
+                <w:webHidden/>
+              </w:rPr>
+            </w:r>
+            <w:r>
+              <w:rPr>
+                <w:noProof/>
+                <w:webHidden/>
+              </w:rPr>
+              <w:fldChar w:fldCharType="separate"/>
+            </w:r>
+            <w:r>
+              <w:rPr>
+                <w:noProof/>
+                <w:webHidden/>
+              </w:rPr>
+              <w:t>4</w:t>
+            </w:r>
+            <w:r>
+              <w:rPr>
+                <w:noProof/>
+                <w:webHidden/>
+              </w:rPr>
+              <w:fldChar w:fldCharType="end"/>
+            </w:r>
+          </w:hyperlink>
+        </w:p>
+        <w:p>
+          <w:pPr>
+            <w:pStyle w:val="TOC1"/>
+            <w:tabs>
+              <w:tab w:val="right" w:leader="dot" w:pos="9016"/>
+            </w:tabs>
+            <w:rPr>
+              <w:noProof/>
+            </w:rPr>
+          </w:pPr>
+          <w:hyperlink w:anchor="_Toc115899369" w:history="1">
+            <w:r>
+              <w:rPr>
+                <w:rStyle w:val="Hyperlink"/>
+                <w:noProof/>
+              </w:rPr>
+              <w:t>References</w:t>
+            </w:r>
+            <w:r>
+              <w:rPr>
+                <w:noProof/>
+                <w:webHidden/>
+              </w:rPr>
+              <w:tab/>
+            </w:r>
+            <w:r>
+              <w:rPr>
+                <w:noProof/>
+                <w:webHidden/>
+              </w:rPr>
+              <w:fldChar w:fldCharType="begin"/>
+            </w:r>
+            <w:r>
+              <w:rPr>
+                <w:noProof/>
+                <w:webHidden/>
+              </w:rPr>
+              <w:instrText xml:space="preserve"> PAGEREF _Toc115899369 \h </w:instrText>
+            </w:r>
+            <w:r>
+              <w:rPr>
+                <w:noProof/>
+                <w:webHidden/>
+              </w:rPr>
+            </w:r>
+            <w:r>
+              <w:rPr>
+                <w:noProof/>
+                <w:webHidden/>
+              </w:rPr>
+              <w:fldChar w:fldCharType="separate"/>
+            </w:r>
+            <w:r>
+              <w:rPr>
+                <w:noProof/>
+                <w:webHidden/>
+              </w:rPr>
+              <w:t>6</w:t>
+            </w:r>
+            <w:r>
+              <w:rPr>
+                <w:noProof/>
+                <w:webHidden/>
+              </w:rPr>
+              <w:fldChar w:fldCharType="end"/>
+            </w:r>
+          </w:hyperlink>
+        </w:p>
+        <w:p>
+          <w:r>
+            <w:rPr>
+              <w:b/>
+              <w:bCs/>
+              <w:noProof/>
+            </w:rPr>
+            <w:fldChar w:fldCharType="end"/>
+          </w:r>
+        </w:p>
+      </w:sdtContent>
+    </w:sdt>
+    <w:p>
+      <w:pPr>
+        <w:pStyle w:val="Subtitle"/>
+        <w:jc w:val="center"/>
+      </w:pPr>
+    </w:p>
+    <w:p/>
+    <w:p>
+      <w:pPr>
+        <w:pStyle w:val="Subtitle"/>
+        <w:rPr>
+          <w:rFonts w:eastAsiaTheme="majorEastAsia"/>
+          <w:color w:val="2F5496" w:themeColor="accent1" w:themeShade="BF"/>
+          <w:sz w:val="32"/>
+          <w:szCs w:val="32"/>
+        </w:rPr>
+      </w:pPr>
+      <w:r>
+        <w:br w:type="page"/>
+      </w:r>
+    </w:p>
+    <w:p>
+      <w:pPr>
         <w:pStyle w:val="Heading1"/>
       </w:pPr>
-      <w:r>
+      <w:bookmarkStart w:id="0" w:name="_Toc115899361"/>
+      <w:r>
+        <w:lastRenderedPageBreak/>
         <w:t>Abstract</w:t>
       </w:r>
-    </w:p>
-    <w:p>
-      <w:r>
-        <w:t>The initial goal of this project was to create an AI that can play a game of 2048.</w:t>
+      <w:bookmarkEnd w:id="0"/>
+    </w:p>
+    <w:p>
+      <w:r>
+        <w:t>In this project</w:t>
+      </w:r>
+      <w:r>
+        <w:t>,</w:t>
+      </w:r>
+      <w:r>
+        <w:t xml:space="preserve"> I plan to make a program capable of playing </w:t>
+      </w:r>
+      <w:r>
+        <w:t xml:space="preserve">the game </w:t>
+      </w:r>
+      <w:r>
+        <w:t xml:space="preserve">2048 using </w:t>
+      </w:r>
+      <w:r>
+        <w:t>the Expectimax AI Search Algorithm.</w:t>
+      </w:r>
+      <w:r>
+        <w:t xml:space="preserve"> My motivation for this project is my prior interest in th</w:t>
+      </w:r>
+      <w:r>
+        <w:t xml:space="preserve">e game 2048. </w:t>
+      </w:r>
+      <w:r>
+        <w:t xml:space="preserve">I have managed to reach a tile of 8192 with a loosely defined strategy in the past and have long wondered what would be possible with a </w:t>
+      </w:r>
+      <w:r>
+        <w:t>better-defined</w:t>
+      </w:r>
+      <w:r>
+        <w:t xml:space="preserve"> strategy. </w:t>
+      </w:r>
+    </w:p>
+    <w:p>
+      <w:r>
+        <w:t xml:space="preserve">There are two ways I intend to extend this project beyond previous attempts at playing 2048. </w:t>
+      </w:r>
+      <w:r>
+        <w:t>Firstly,</w:t>
+      </w:r>
+      <w:r>
+        <w:t xml:space="preserve"> I intend</w:t>
+      </w:r>
+      <w:r>
+        <w:t xml:space="preserve"> to</w:t>
+      </w:r>
+      <w:r>
+        <w:t xml:space="preserve"> make the size of </w:t>
+      </w:r>
+      <w:r>
+        <w:t xml:space="preserve">the </w:t>
+      </w:r>
+      <w:r>
+        <w:t>grid variable.</w:t>
+      </w:r>
+      <w:r>
+        <w:t xml:space="preserve"> The algorithm should be able to </w:t>
+      </w:r>
+      <w:r>
+        <w:t xml:space="preserve">solve smaller, larger, and rectangular 2048 games. For larger puzzles either performance or effectivity </w:t>
+      </w:r>
+      <w:r>
+        <w:t>will be sacrificed, unless the algorithm can be optimised.</w:t>
+      </w:r>
+    </w:p>
+    <w:p>
+      <w:pPr>
+        <w:pStyle w:val="Heading1"/>
+      </w:pPr>
+      <w:bookmarkStart w:id="1" w:name="_Toc115899362"/>
+      <w:r>
+        <w:t>Introduction</w:t>
+      </w:r>
+      <w:bookmarkEnd w:id="1"/>
+    </w:p>
+    <w:p>
+      <w:r>
+        <w:t>I intend to do this project in Java using JavaFX for the interface. This is because Java is currently my most familiar Object Orientated Language and I have experience with JavaFX.</w:t>
+      </w:r>
+    </w:p>
+    <w:p>
+      <w:r>
+        <w:t>2048</w:t>
+      </w:r>
+      <w:r>
+        <w:t xml:space="preserve"> is a puzzle game featuring a </w:t>
+      </w:r>
+      <w:r>
+        <w:t xml:space="preserve">4x4 </w:t>
+      </w:r>
+      <w:r>
+        <w:t>grid and sliding tiles</w:t>
+      </w:r>
+      <w:r>
+        <w:t>.</w:t>
+      </w:r>
+      <w:r>
+        <w:t xml:space="preserve"> All the tiles can be moved</w:t>
+      </w:r>
+      <w:r>
+        <w:t>, at the same time,</w:t>
+      </w:r>
+      <w:r>
+        <w:t xml:space="preserve"> in any of the</w:t>
       </w:r>
       <w:r>
         <w:t xml:space="preserve"> </w:t>
       </w:r>
       <w:r>
-        <w:t xml:space="preserve">After talking to the project supervisor this vision developed </w:t>
-      </w:r>
-      <w:r>
-        <w:t>in</w:t>
-      </w:r>
-      <w:r>
-        <w:t xml:space="preserve">to one where the AI can be applied to different sizes of </w:t>
+        <w:t xml:space="preserve">four directions (up, </w:t>
+      </w:r>
+      <w:r>
+        <w:t xml:space="preserve">down, </w:t>
+      </w:r>
+      <w:r>
+        <w:t>left,</w:t>
+      </w:r>
+      <w:r>
+        <w:t xml:space="preserve"> and right). </w:t>
+      </w:r>
+      <w:r>
+        <w:t>Each tile has a power of 2 on and if two collide they merge add their values are added together</w:t>
+      </w:r>
+      <w:r>
+        <w:t xml:space="preserve"> creating the next power of two</w:t>
+      </w:r>
+      <w:r>
+        <w:t>.</w:t>
+      </w:r>
+      <w:r>
+        <w:t xml:space="preserve"> After the grid tiles slide </w:t>
+      </w:r>
+      <w:r>
+        <w:t>a new tile is placed in a random free cell, containing a 2 or a 4.</w:t>
+      </w:r>
+      <w:r>
+        <w:t xml:space="preserve"> The goal </w:t>
+      </w:r>
+      <w:r>
+        <w:t>of this game is to get a 2048 tile however the game can be continued past this point.</w:t>
+      </w:r>
+      <w:r>
+        <w:t xml:space="preserve"> The game ends when there are no free cells remaining</w:t>
+      </w:r>
+      <w:r>
+        <w:t xml:space="preserve"> </w:t>
+      </w:r>
+      <w:sdt>
+        <w:sdtPr>
+          <w:id w:val="-263076640"/>
+          <w:citation/>
+        </w:sdtPr>
+        <w:sdtContent>
+          <w:r>
+            <w:fldChar w:fldCharType="begin"/>
+          </w:r>
+          <w:r>
+            <w:instrText xml:space="preserve"> CITATION Cir14 \l 2057 </w:instrText>
+          </w:r>
+          <w:r>
+            <w:fldChar w:fldCharType="separate"/>
+          </w:r>
+          <w:r>
+            <w:rPr>
+              <w:noProof/>
+            </w:rPr>
+            <w:t>(Cirulli, 2014)</w:t>
+          </w:r>
+          <w:r>
+            <w:fldChar w:fldCharType="end"/>
+          </w:r>
+        </w:sdtContent>
+      </w:sdt>
+      <w:r>
+        <w:t>.</w:t>
+      </w:r>
+    </w:p>
+    <w:p>
+      <w:r>
+        <w:t xml:space="preserve">Expectimax is an algorithm </w:t>
+      </w:r>
+      <w:r>
+        <w:t>that can be used to solve a game of 2048</w:t>
+      </w:r>
+      <w:r>
+        <w:t xml:space="preserve"> </w:t>
+      </w:r>
+      <w:sdt>
+        <w:sdtPr>
+          <w:id w:val="1745681997"/>
+          <w:citation/>
+        </w:sdtPr>
+        <w:sdtContent>
+          <w:r>
+            <w:fldChar w:fldCharType="begin"/>
+          </w:r>
+          <w:r>
+            <w:instrText xml:space="preserve"> CITATION Yun16 \l 2057 </w:instrText>
+          </w:r>
+          <w:r>
+            <w:fldChar w:fldCharType="separate"/>
+          </w:r>
+          <w:r>
+            <w:rPr>
+              <w:noProof/>
+            </w:rPr>
+            <w:t>(Yun, Wenqi, &amp; Yicheng, 2016)</w:t>
+          </w:r>
+          <w:r>
+            <w:fldChar w:fldCharType="end"/>
+          </w:r>
+        </w:sdtContent>
+      </w:sdt>
+      <w:r>
+        <w:t>. It is an</w:t>
+      </w:r>
+      <w:r>
+        <w:t xml:space="preserve"> adapted version of the min</w:t>
+      </w:r>
+      <w:r>
+        <w:t>-</w:t>
+      </w:r>
+      <w:r>
+        <w:t>max algorithm.</w:t>
+      </w:r>
+      <w:r>
+        <w:t xml:space="preserve"> The typical min</w:t>
+      </w:r>
+      <w:r>
+        <w:t>-</w:t>
+      </w:r>
+      <w:r>
+        <w:t xml:space="preserve">max algorithm </w:t>
+      </w:r>
+      <w:r>
+        <w:t>is designed for playing two</w:t>
+      </w:r>
+      <w:r>
+        <w:t>-</w:t>
+      </w:r>
+      <w:r>
+        <w:t xml:space="preserve">player games, where both players are rational. One player </w:t>
+      </w:r>
+      <w:r>
+        <w:t>aims</w:t>
+      </w:r>
+      <w:r>
+        <w:t xml:space="preserve"> to maximize the score, the second player tries to minimise the score</w:t>
+      </w:r>
+      <w:r>
+        <w:t xml:space="preserve"> </w:t>
+      </w:r>
+      <w:sdt>
+        <w:sdtPr>
+          <w:id w:val="206074129"/>
+          <w:citation/>
+        </w:sdtPr>
+        <w:sdtContent>
+          <w:r>
+            <w:fldChar w:fldCharType="begin"/>
+          </w:r>
+          <w:r>
+            <w:instrText xml:space="preserve">CITATION Stu95 \p 161-167 \l 2057 </w:instrText>
+          </w:r>
+          <w:r>
+            <w:fldChar w:fldCharType="separate"/>
+          </w:r>
+          <w:r>
+            <w:rPr>
+              <w:noProof/>
+            </w:rPr>
+            <w:t>(Russell &amp; Norvig, 1995, pp. 161-167)</w:t>
+          </w:r>
+          <w:r>
+            <w:fldChar w:fldCharType="end"/>
+          </w:r>
+        </w:sdtContent>
+      </w:sdt>
+      <w:r>
+        <w:t xml:space="preserve">. In Expectimax </w:t>
+      </w:r>
+      <w:r>
+        <w:t>the second player makes random decisions the first player must then maximize the expected score</w:t>
+      </w:r>
+      <w:r>
+        <w:t xml:space="preserve"> </w:t>
+      </w:r>
+      <w:sdt>
+        <w:sdtPr>
+          <w:id w:val="-520857862"/>
+          <w:citation/>
+        </w:sdtPr>
+        <w:sdtContent>
+          <w:r>
+            <w:fldChar w:fldCharType="begin"/>
+          </w:r>
+          <w:r>
+            <w:instrText xml:space="preserve">CITATION Stu95 \p 177-180 \l 2057 </w:instrText>
+          </w:r>
+          <w:r>
+            <w:fldChar w:fldCharType="separate"/>
+          </w:r>
+          <w:r>
+            <w:rPr>
+              <w:noProof/>
+            </w:rPr>
+            <w:t>(Russell &amp; Norvig, 1995, pp. 177-180)</w:t>
+          </w:r>
+          <w:r>
+            <w:fldChar w:fldCharType="end"/>
+          </w:r>
+        </w:sdtContent>
+      </w:sdt>
+      <w:r>
+        <w:t xml:space="preserve">. Expectimax can then be applied to 2048 by having the </w:t>
+      </w:r>
+      <w:r>
+        <w:t>first</w:t>
+      </w:r>
+      <w:r>
+        <w:t xml:space="preserve"> player </w:t>
+      </w:r>
+      <w:r>
+        <w:t>maximise the expected score</w:t>
+      </w:r>
+      <w:r>
+        <w:t xml:space="preserve"> while the second player places the tiles in the </w:t>
+      </w:r>
+      <w:r>
+        <w:t>grid</w:t>
+      </w:r>
+      <w:r>
+        <w:t xml:space="preserve"> randomly</w:t>
+      </w:r>
+      <w:r>
+        <w:t>.</w:t>
+      </w:r>
+    </w:p>
+    <w:p>
+      <w:r>
+        <w:t>One of the things I intend to do is make the game scalable</w:t>
+      </w:r>
+      <w:r>
+        <w:t>. This will mean th</w:t>
+      </w:r>
+      <w:r>
+        <w:t>at</w:t>
+      </w:r>
+      <w:r>
+        <w:t xml:space="preserve"> I need to adapt the heuristics to work on different</w:t>
+      </w:r>
+      <w:r>
+        <w:t>-</w:t>
+      </w:r>
+      <w:r>
+        <w:t>sized grids.</w:t>
+      </w:r>
+      <w:r>
+        <w:t xml:space="preserve"> Adapting the heuristics for rectangular grids will be partially difficult</w:t>
+      </w:r>
+      <w:r>
+        <w:t>. In a square game</w:t>
+      </w:r>
+      <w:r>
+        <w:t>,</w:t>
+      </w:r>
+      <w:r>
+        <w:t xml:space="preserve"> it will be likely that </w:t>
       </w:r>
       <w:r>
         <w:t xml:space="preserve">the </w:t>
       </w:r>
       <w:r>
-        <w:t>2048 grid</w:t>
-      </w:r>
-      <w:r>
-        <w:t>, a much less researched area</w:t>
-      </w:r>
-      <w:r>
-        <w:t xml:space="preserve">. </w:t>
-      </w:r>
-      <w:r>
-        <w:t>I already had an interest in both the game 2048, as well as solving single</w:t>
+        <w:t>same strategy can be scaled up or down, but more though</w:t>
+      </w:r>
+      <w:r>
+        <w:t>t</w:t>
+      </w:r>
+      <w:r>
+        <w:t xml:space="preserve"> will be required in </w:t>
+      </w:r>
+      <w:r>
+        <w:t xml:space="preserve">a </w:t>
+      </w:r>
+      <w:r>
+        <w:t>rectangular grid.</w:t>
+      </w:r>
+    </w:p>
+    <w:p>
+      <w:r>
+        <w:t xml:space="preserve">Another major thing to consider is optimisation. </w:t>
+      </w:r>
+      <w:r>
+        <w:t>Typically,</w:t>
+      </w:r>
+      <w:r>
+        <w:t xml:space="preserve"> in the min</w:t>
       </w:r>
       <w:r>
         <w:t>-</w:t>
       </w:r>
       <w:r>
-        <w:t>player problems using AI.</w:t>
+        <w:t xml:space="preserve">max </w:t>
+      </w:r>
+      <w:r>
+        <w:t>algorithm</w:t>
+      </w:r>
+      <w:r>
+        <w:t>,</w:t>
+      </w:r>
+      <w:r>
+        <w:t xml:space="preserve"> a technique called alpha</w:t>
+      </w:r>
+      <w:r>
+        <w:t>-</w:t>
+      </w:r>
+      <w:r>
+        <w:t>beta pruning i</w:t>
+      </w:r>
+      <w:r>
+        <w:t>s</w:t>
+      </w:r>
+      <w:r>
+        <w:t xml:space="preserve"> used to reduce the size of the tree</w:t>
+      </w:r>
+      <w:r>
+        <w:t xml:space="preserve">, by cutting away unnecessary branches </w:t>
+      </w:r>
+      <w:sdt>
+        <w:sdtPr>
+          <w:id w:val="-477773530"/>
+          <w:citation/>
+        </w:sdtPr>
+        <w:sdtContent>
+          <w:r>
+            <w:fldChar w:fldCharType="begin"/>
+          </w:r>
+          <w:r>
+            <w:instrText xml:space="preserve">CITATION Stu95 \p 168-169 \l 2057 </w:instrText>
+          </w:r>
+          <w:r>
+            <w:fldChar w:fldCharType="separate"/>
+          </w:r>
+          <w:r>
+            <w:rPr>
+              <w:noProof/>
+            </w:rPr>
+            <w:t>(Russell &amp; Norvig, 1995, pp. 168-169)</w:t>
+          </w:r>
+          <w:r>
+            <w:fldChar w:fldCharType="end"/>
+          </w:r>
+        </w:sdtContent>
+      </w:sdt>
+      <w:r>
+        <w:t xml:space="preserve">. This allows you to eliminate some decisions that will never be made without looking at them. </w:t>
+      </w:r>
+      <w:r>
+        <w:t xml:space="preserve">Pruning </w:t>
+      </w:r>
+      <w:r>
+        <w:t>in the Expectimax algorithm is typically considered to be impossible</w:t>
+      </w:r>
+      <w:r>
+        <w:t xml:space="preserve"> without addition</w:t>
+      </w:r>
+      <w:r>
+        <w:t>al</w:t>
+      </w:r>
+      <w:r>
+        <w:t xml:space="preserve"> information </w:t>
+      </w:r>
+      <w:sdt>
+        <w:sdtPr>
+          <w:id w:val="1198969074"/>
+          <w:citation/>
+        </w:sdtPr>
+        <w:sdtContent>
+          <w:r>
+            <w:fldChar w:fldCharType="begin"/>
+          </w:r>
+          <w:r>
+            <w:instrText xml:space="preserve"> CITATION Sim21 \l 2057 </w:instrText>
+          </w:r>
+          <w:r>
+            <w:fldChar w:fldCharType="separate"/>
+          </w:r>
+          <w:r>
+            <w:rPr>
+              <w:noProof/>
+            </w:rPr>
+            <w:t>(Simic, 2021)</w:t>
+          </w:r>
+          <w:r>
+            <w:fldChar w:fldCharType="end"/>
+          </w:r>
+        </w:sdtContent>
+      </w:sdt>
+      <w:r>
+        <w:t>. I would like to figure out if any form of pruning is possible on a</w:t>
+      </w:r>
+      <w:r>
+        <w:t>n</w:t>
+      </w:r>
+      <w:r>
+        <w:t xml:space="preserve"> Expectimax tree in 2048.</w:t>
       </w:r>
       <w:r>
         <w:t xml:space="preserve"> </w:t>
       </w:r>
       <w:r>
-        <w:t xml:space="preserve">The randomness in the game, after each move, makes the problem a more interesting challenge. Research has extensively </w:t>
-      </w:r>
-      <w:r>
-        <w:t>covered solving a traditional 2048 game</w:t>
-      </w:r>
-      <w:r>
-        <w:t>, which lead</w:t>
-      </w:r>
-      <w:r>
-        <w:t>s</w:t>
-      </w:r>
-      <w:r>
-        <w:t xml:space="preserve"> me to the idea of seeing how different</w:t>
-      </w:r>
-      <w:r>
-        <w:t>-</w:t>
-      </w:r>
-      <w:r>
-        <w:t xml:space="preserve">sized boards, and possibly rectangular boards </w:t>
-      </w:r>
-      <w:r>
-        <w:t>a</w:t>
-      </w:r>
-      <w:r>
-        <w:t>ffect strategies.</w:t>
+        <w:t>based on knowledge about the game 2048.</w:t>
+      </w:r>
+    </w:p>
+    <w:p>
+      <w:r>
+        <w:br w:type="page"/>
       </w:r>
     </w:p>
     <w:p>
       <w:pPr>
         <w:pStyle w:val="Heading1"/>
       </w:pPr>
-      <w:r>
+      <w:bookmarkStart w:id="2" w:name="_Toc115899363"/>
+      <w:r>
+        <w:lastRenderedPageBreak/>
         <w:t>Timeline</w:t>
       </w:r>
+      <w:bookmarkEnd w:id="2"/>
     </w:p>
     <w:p>
       <w:pPr>
         <w:pStyle w:val="Heading2"/>
       </w:pPr>
+      <w:bookmarkStart w:id="3" w:name="_Toc115899364"/>
       <w:r>
         <w:t>Term 1</w:t>
       </w:r>
+      <w:bookmarkEnd w:id="3"/>
     </w:p>
     <w:p>
       <w:pPr>
@@ -111,11 +1288,260 @@
         </w:numPr>
       </w:pPr>
       <w:r>
-        <w:t>Week 1: Reading through previous papers</w:t>
-      </w:r>
-      <w:r>
-        <w:t xml:space="preserve"> on Expectimax and 2048</w:t>
-      </w:r>
+        <w:t xml:space="preserve">Week 1: Reading </w:t>
+      </w:r>
+      <w:r>
+        <w:t>about</w:t>
+      </w:r>
+      <w:r>
+        <w:t xml:space="preserve"> Expectimax and 2048</w:t>
+      </w:r>
+    </w:p>
+    <w:p>
+      <w:pPr>
+        <w:pStyle w:val="ListParagraph"/>
+        <w:numPr>
+          <w:ilvl w:val="1"/>
+          <w:numId w:val="7"/>
+        </w:numPr>
+      </w:pPr>
+      <w:r>
+        <w:t>Solving 2048 with Expectimax</w:t>
+      </w:r>
+    </w:p>
+    <w:p>
+      <w:pPr>
+        <w:pStyle w:val="ListParagraph"/>
+        <w:numPr>
+          <w:ilvl w:val="2"/>
+          <w:numId w:val="7"/>
+        </w:numPr>
+      </w:pPr>
+      <w:sdt>
+        <w:sdtPr>
+          <w:id w:val="273834785"/>
+          <w:citation/>
+        </w:sdtPr>
+        <w:sdtContent>
+          <w:r>
+            <w:fldChar w:fldCharType="begin"/>
+          </w:r>
+          <w:r>
+            <w:instrText xml:space="preserve">CITATION Bil22 \l 2057 </w:instrText>
+          </w:r>
+          <w:r>
+            <w:fldChar w:fldCharType="separate"/>
+          </w:r>
+          <w:r>
+            <w:rPr>
+              <w:noProof/>
+            </w:rPr>
+            <w:t>(Bilal, Wahab, &amp; Javed, 2018)</w:t>
+          </w:r>
+          <w:r>
+            <w:fldChar w:fldCharType="end"/>
+          </w:r>
+        </w:sdtContent>
+      </w:sdt>
+    </w:p>
+    <w:p>
+      <w:pPr>
+        <w:pStyle w:val="ListParagraph"/>
+        <w:numPr>
+          <w:ilvl w:val="2"/>
+          <w:numId w:val="7"/>
+        </w:numPr>
+      </w:pPr>
+      <w:sdt>
+        <w:sdtPr>
+          <w:id w:val="-521314563"/>
+          <w:citation/>
+        </w:sdtPr>
+        <w:sdtContent>
+          <w:r>
+            <w:fldChar w:fldCharType="begin"/>
+          </w:r>
+          <w:r>
+            <w:instrText xml:space="preserve">CITATION Yun16 \l 2057 </w:instrText>
+          </w:r>
+          <w:r>
+            <w:fldChar w:fldCharType="separate"/>
+          </w:r>
+          <w:r>
+            <w:rPr>
+              <w:noProof/>
+            </w:rPr>
+            <w:t>(Yun, Wenqi, &amp; Yicheng, 2016)</w:t>
+          </w:r>
+          <w:r>
+            <w:fldChar w:fldCharType="end"/>
+          </w:r>
+        </w:sdtContent>
+      </w:sdt>
+    </w:p>
+    <w:p>
+      <w:pPr>
+        <w:pStyle w:val="ListParagraph"/>
+        <w:numPr>
+          <w:ilvl w:val="1"/>
+          <w:numId w:val="7"/>
+        </w:numPr>
+      </w:pPr>
+      <w:r>
+        <w:t>General 2048</w:t>
+      </w:r>
+    </w:p>
+    <w:p>
+      <w:pPr>
+        <w:pStyle w:val="ListParagraph"/>
+        <w:numPr>
+          <w:ilvl w:val="2"/>
+          <w:numId w:val="7"/>
+        </w:numPr>
+      </w:pPr>
+      <w:sdt>
+        <w:sdtPr>
+          <w:id w:val="-2026236642"/>
+          <w:citation/>
+        </w:sdtPr>
+        <w:sdtContent>
+          <w:r>
+            <w:fldChar w:fldCharType="begin"/>
+          </w:r>
+          <w:r>
+            <w:instrText xml:space="preserve">CITATION Cir14 \l 2057 </w:instrText>
+          </w:r>
+          <w:r>
+            <w:fldChar w:fldCharType="separate"/>
+          </w:r>
+          <w:r>
+            <w:rPr>
+              <w:noProof/>
+            </w:rPr>
+            <w:t>(Cirulli, 2014)</w:t>
+          </w:r>
+          <w:r>
+            <w:fldChar w:fldCharType="end"/>
+          </w:r>
+        </w:sdtContent>
+      </w:sdt>
+    </w:p>
+    <w:p>
+      <w:pPr>
+        <w:pStyle w:val="ListParagraph"/>
+        <w:numPr>
+          <w:ilvl w:val="2"/>
+          <w:numId w:val="7"/>
+        </w:numPr>
+      </w:pPr>
+      <w:sdt>
+        <w:sdtPr>
+          <w:id w:val="-1299992432"/>
+          <w:citation/>
+        </w:sdtPr>
+        <w:sdtContent>
+          <w:r>
+            <w:fldChar w:fldCharType="begin"/>
+          </w:r>
+          <w:r>
+            <w:instrText xml:space="preserve"> CITATION 20422 \l 2057 </w:instrText>
+          </w:r>
+          <w:r>
+            <w:fldChar w:fldCharType="separate"/>
+          </w:r>
+          <w:r>
+            <w:rPr>
+              <w:noProof/>
+            </w:rPr>
+            <w:t>(2048 (Wikipedia))</w:t>
+          </w:r>
+          <w:r>
+            <w:fldChar w:fldCharType="end"/>
+          </w:r>
+        </w:sdtContent>
+      </w:sdt>
+    </w:p>
+    <w:p>
+      <w:pPr>
+        <w:pStyle w:val="ListParagraph"/>
+        <w:numPr>
+          <w:ilvl w:val="1"/>
+          <w:numId w:val="7"/>
+        </w:numPr>
+      </w:pPr>
+      <w:r>
+        <w:t>Minmax Algorithm and Expectimax</w:t>
+      </w:r>
+    </w:p>
+    <w:p>
+      <w:pPr>
+        <w:pStyle w:val="ListParagraph"/>
+        <w:numPr>
+          <w:ilvl w:val="2"/>
+          <w:numId w:val="7"/>
+        </w:numPr>
+      </w:pPr>
+      <w:sdt>
+        <w:sdtPr>
+          <w:id w:val="-664548897"/>
+          <w:citation/>
+        </w:sdtPr>
+        <w:sdtContent>
+          <w:r>
+            <w:fldChar w:fldCharType="begin"/>
+          </w:r>
+          <w:r>
+            <w:instrText xml:space="preserve"> CITATION Stu95 \l 2057 </w:instrText>
+          </w:r>
+          <w:r>
+            <w:fldChar w:fldCharType="separate"/>
+          </w:r>
+          <w:r>
+            <w:rPr>
+              <w:noProof/>
+            </w:rPr>
+            <w:t>(Russell &amp; Norvig, 1995)</w:t>
+          </w:r>
+          <w:r>
+            <w:fldChar w:fldCharType="end"/>
+          </w:r>
+        </w:sdtContent>
+      </w:sdt>
+    </w:p>
+    <w:p>
+      <w:pPr>
+        <w:pStyle w:val="ListParagraph"/>
+        <w:numPr>
+          <w:ilvl w:val="2"/>
+          <w:numId w:val="7"/>
+        </w:numPr>
+      </w:pPr>
+      <w:sdt>
+        <w:sdtPr>
+          <w:id w:val="-43370427"/>
+          <w:citation/>
+        </w:sdtPr>
+        <w:sdtContent>
+          <w:r>
+            <w:fldChar w:fldCharType="begin"/>
+          </w:r>
+          <w:r>
+            <w:instrText xml:space="preserve"> CITATION Sim21 \l 2057 </w:instrText>
+          </w:r>
+          <w:r>
+            <w:fldChar w:fldCharType="separate"/>
+          </w:r>
+          <w:r>
+            <w:rPr>
+              <w:noProof/>
+            </w:rPr>
+            <w:t>(Simic, 2021)</w:t>
+          </w:r>
+          <w:r>
+            <w:fldChar w:fldCharType="end"/>
+          </w:r>
+        </w:sdtContent>
+      </w:sdt>
     </w:p>
     <w:p>
       <w:pPr>
@@ -151,6 +1577,57 @@
       <w:pPr>
         <w:pStyle w:val="ListParagraph"/>
         <w:numPr>
+          <w:ilvl w:val="1"/>
+          <w:numId w:val="7"/>
+        </w:numPr>
+      </w:pPr>
+      <w:r>
+        <w:t xml:space="preserve">Nodes do not need to </w:t>
+      </w:r>
+      <w:r>
+        <w:t xml:space="preserve">be </w:t>
+      </w:r>
+      <w:r>
+        <w:t>specific for 2048.</w:t>
+      </w:r>
+    </w:p>
+    <w:p>
+      <w:pPr>
+        <w:pStyle w:val="ListParagraph"/>
+        <w:numPr>
+          <w:ilvl w:val="1"/>
+          <w:numId w:val="7"/>
+        </w:numPr>
+      </w:pPr>
+      <w:r>
+        <w:t>Should be able to get a score from leaf nodes and</w:t>
+      </w:r>
+      <w:r>
+        <w:t xml:space="preserve"> calculate </w:t>
+      </w:r>
+      <w:r>
+        <w:t xml:space="preserve">a </w:t>
+      </w:r>
+      <w:r>
+        <w:t>score for other nodes.</w:t>
+      </w:r>
+    </w:p>
+    <w:p>
+      <w:pPr>
+        <w:pStyle w:val="ListParagraph"/>
+        <w:numPr>
+          <w:ilvl w:val="1"/>
+          <w:numId w:val="7"/>
+        </w:numPr>
+      </w:pPr>
+      <w:r>
+        <w:t xml:space="preserve">Weighted edges for edges between </w:t>
+      </w:r>
+    </w:p>
+    <w:p>
+      <w:pPr>
+        <w:pStyle w:val="ListParagraph"/>
+        <w:numPr>
           <w:ilvl w:val="0"/>
           <w:numId w:val="7"/>
         </w:numPr>
@@ -181,6 +1658,45 @@
       <w:pPr>
         <w:pStyle w:val="ListParagraph"/>
         <w:numPr>
+          <w:ilvl w:val="1"/>
+          <w:numId w:val="7"/>
+        </w:numPr>
+      </w:pPr>
+      <w:r>
+        <w:t>Allow user to input size of grid</w:t>
+      </w:r>
+      <w:r>
+        <w:t xml:space="preserve"> and start a new game.</w:t>
+      </w:r>
+    </w:p>
+    <w:p>
+      <w:pPr>
+        <w:pStyle w:val="ListParagraph"/>
+        <w:numPr>
+          <w:ilvl w:val="1"/>
+          <w:numId w:val="7"/>
+        </w:numPr>
+      </w:pPr>
+      <w:r>
+        <w:t>Random initial setup for game.</w:t>
+      </w:r>
+    </w:p>
+    <w:p>
+      <w:pPr>
+        <w:pStyle w:val="ListParagraph"/>
+        <w:numPr>
+          <w:ilvl w:val="1"/>
+          <w:numId w:val="7"/>
+        </w:numPr>
+      </w:pPr>
+      <w:r>
+        <w:t>Keep track of score</w:t>
+      </w:r>
+    </w:p>
+    <w:p>
+      <w:pPr>
+        <w:pStyle w:val="ListParagraph"/>
+        <w:numPr>
           <w:ilvl w:val="0"/>
           <w:numId w:val="7"/>
         </w:numPr>
@@ -229,6 +1745,77 @@
       <w:pPr>
         <w:pStyle w:val="ListParagraph"/>
         <w:numPr>
+          <w:ilvl w:val="1"/>
+          <w:numId w:val="7"/>
+        </w:numPr>
+      </w:pPr>
+      <w:r>
+        <w:t>Generate list of possible moves from a 2048 game</w:t>
+      </w:r>
+    </w:p>
+    <w:p>
+      <w:pPr>
+        <w:pStyle w:val="ListParagraph"/>
+        <w:numPr>
+          <w:ilvl w:val="1"/>
+          <w:numId w:val="7"/>
+        </w:numPr>
+      </w:pPr>
+      <w:r>
+        <w:t>Generate list of possible states after a 2048 move</w:t>
+      </w:r>
+    </w:p>
+    <w:p>
+      <w:pPr>
+        <w:pStyle w:val="ListParagraph"/>
+        <w:numPr>
+          <w:ilvl w:val="1"/>
+          <w:numId w:val="7"/>
+        </w:numPr>
+      </w:pPr>
+      <w:r>
+        <w:t>Recursively repeated this until the depth limit has been reduced.</w:t>
+      </w:r>
+    </w:p>
+    <w:p>
+      <w:pPr>
+        <w:pStyle w:val="ListParagraph"/>
+        <w:numPr>
+          <w:ilvl w:val="1"/>
+          <w:numId w:val="7"/>
+        </w:numPr>
+      </w:pPr>
+      <w:sdt>
+        <w:sdtPr>
+          <w:id w:val="-682366891"/>
+          <w:citation/>
+        </w:sdtPr>
+        <w:sdtContent>
+          <w:r>
+            <w:fldChar w:fldCharType="begin"/>
+          </w:r>
+          <w:r>
+            <w:instrText xml:space="preserve"> CITATION Yun16 \l 2057 </w:instrText>
+          </w:r>
+          <w:r>
+            <w:fldChar w:fldCharType="separate"/>
+          </w:r>
+          <w:r>
+            <w:rPr>
+              <w:noProof/>
+            </w:rPr>
+            <w:t>(Yun, Wenqi, &amp; Yicheng, 2016)</w:t>
+          </w:r>
+          <w:r>
+            <w:fldChar w:fldCharType="end"/>
+          </w:r>
+        </w:sdtContent>
+      </w:sdt>
+    </w:p>
+    <w:p>
+      <w:pPr>
+        <w:pStyle w:val="ListParagraph"/>
+        <w:numPr>
           <w:ilvl w:val="0"/>
           <w:numId w:val="7"/>
         </w:numPr>
@@ -240,29 +1827,64 @@
         <w:t xml:space="preserve">9: Implement </w:t>
       </w:r>
       <w:r>
-        <w:t>simple</w:t>
-      </w:r>
-      <w:r>
-        <w:t xml:space="preserve"> heuristics to attempt to solve </w:t>
-      </w:r>
-      <w:r>
-        <w:t xml:space="preserve">the </w:t>
-      </w:r>
-      <w:r>
-        <w:t>specific</w:t>
-      </w:r>
-      <w:r>
-        <w:t>-</w:t>
-      </w:r>
-      <w:r>
-        <w:t>sized</w:t>
+        <w:t xml:space="preserve">working heuristics for </w:t>
+      </w:r>
+      <w:r>
+        <w:t>traditional 2048</w:t>
       </w:r>
       <w:r>
         <w:t xml:space="preserve"> game</w:t>
       </w:r>
-      <w:r>
-        <w:t>.</w:t>
-      </w:r>
+    </w:p>
+    <w:p>
+      <w:pPr>
+        <w:pStyle w:val="ListParagraph"/>
+        <w:numPr>
+          <w:ilvl w:val="1"/>
+          <w:numId w:val="7"/>
+        </w:numPr>
+      </w:pPr>
+      <w:r>
+        <w:t xml:space="preserve">Generate heuristic score representing </w:t>
+      </w:r>
+      <w:r>
+        <w:t xml:space="preserve">how </w:t>
+      </w:r>
+    </w:p>
+    <w:p>
+      <w:pPr>
+        <w:pStyle w:val="ListParagraph"/>
+        <w:numPr>
+          <w:ilvl w:val="1"/>
+          <w:numId w:val="7"/>
+        </w:numPr>
+      </w:pPr>
+      <w:sdt>
+        <w:sdtPr>
+          <w:id w:val="-1383398276"/>
+          <w:citation/>
+        </w:sdtPr>
+        <w:sdtContent>
+          <w:r>
+            <w:fldChar w:fldCharType="begin"/>
+          </w:r>
+          <w:r>
+            <w:instrText xml:space="preserve"> CITATION Yun16 \l 2057 </w:instrText>
+          </w:r>
+          <w:r>
+            <w:fldChar w:fldCharType="separate"/>
+          </w:r>
+          <w:r>
+            <w:rPr>
+              <w:noProof/>
+            </w:rPr>
+            <w:t>(Yun, Wenqi, &amp; Yicheng, 2016)</w:t>
+          </w:r>
+          <w:r>
+            <w:fldChar w:fldCharType="end"/>
+          </w:r>
+        </w:sdtContent>
+      </w:sdt>
     </w:p>
     <w:p>
       <w:pPr>
@@ -278,21 +1900,22 @@
       <w:r>
         <w:t xml:space="preserve"> – </w:t>
       </w:r>
-      <w:proofErr w:type="gramStart"/>
-      <w:r>
-        <w:t>11:</w:t>
-      </w:r>
-      <w:r>
-        <w:t>Finish</w:t>
-      </w:r>
-      <w:proofErr w:type="gramEnd"/>
-      <w:r>
-        <w:t xml:space="preserve"> off, and prepare for</w:t>
+      <w:r>
+        <w:t>11: Finish</w:t>
       </w:r>
       <w:r>
         <w:t xml:space="preserve"> </w:t>
       </w:r>
       <w:r>
+        <w:t>off and</w:t>
+      </w:r>
+      <w:r>
+        <w:t xml:space="preserve"> prepare for</w:t>
+      </w:r>
+      <w:r>
+        <w:t xml:space="preserve"> </w:t>
+      </w:r>
+      <w:r>
         <w:t xml:space="preserve">the </w:t>
       </w:r>
       <w:r>
@@ -301,11 +1924,25 @@
     </w:p>
     <w:p>
       <w:pPr>
+        <w:pStyle w:val="ListParagraph"/>
+        <w:numPr>
+          <w:ilvl w:val="1"/>
+          <w:numId w:val="7"/>
+        </w:numPr>
+      </w:pPr>
+      <w:r>
+        <w:t>(Example Report)</w:t>
+      </w:r>
+    </w:p>
+    <w:p>
+      <w:pPr>
         <w:pStyle w:val="Heading2"/>
       </w:pPr>
+      <w:bookmarkStart w:id="4" w:name="_Toc115899365"/>
       <w:r>
         <w:t>Term 2</w:t>
       </w:r>
+      <w:bookmarkEnd w:id="4"/>
     </w:p>
     <w:p>
       <w:pPr>
@@ -319,10 +1956,127 @@
         <w:t>Week 1</w:t>
       </w:r>
       <w:r>
-        <w:t xml:space="preserve"> - 3</w:t>
-      </w:r>
-      <w:r>
-        <w:t>: Generalize my heuristics to solve a greater variety of problems.</w:t>
+        <w:t xml:space="preserve"> - </w:t>
+      </w:r>
+      <w:r>
+        <w:t>2</w:t>
+      </w:r>
+      <w:r>
+        <w:t xml:space="preserve">: </w:t>
+      </w:r>
+      <w:r>
+        <w:t xml:space="preserve">Create </w:t>
+      </w:r>
+      <w:r>
+        <w:t>rules</w:t>
+      </w:r>
+      <w:r>
+        <w:t xml:space="preserve"> for generating any square heuristic</w:t>
+      </w:r>
+      <w:r>
+        <w:t>.</w:t>
+      </w:r>
+    </w:p>
+    <w:p>
+      <w:pPr>
+        <w:pStyle w:val="ListParagraph"/>
+        <w:numPr>
+          <w:ilvl w:val="1"/>
+          <w:numId w:val="7"/>
+        </w:numPr>
+      </w:pPr>
+      <w:r>
+        <w:t>I intend to try to find a pattern between the heuristics and create a general rule for creating one.</w:t>
+      </w:r>
+    </w:p>
+    <w:p>
+      <w:pPr>
+        <w:pStyle w:val="ListParagraph"/>
+        <w:numPr>
+          <w:ilvl w:val="1"/>
+          <w:numId w:val="7"/>
+        </w:numPr>
+      </w:pPr>
+      <w:r>
+        <w:t>It is possible I will have to make</w:t>
+      </w:r>
+      <w:r>
+        <w:t xml:space="preserve"> rules for generating heuristics if I cannot complete generalise them.</w:t>
+      </w:r>
+    </w:p>
+    <w:p>
+      <w:pPr>
+        <w:pStyle w:val="ListParagraph"/>
+        <w:numPr>
+          <w:ilvl w:val="0"/>
+          <w:numId w:val="11"/>
+        </w:numPr>
+      </w:pPr>
+      <w:r>
+        <w:t>Week 3: Create rectangular heuristics</w:t>
+      </w:r>
+      <w:r>
+        <w:t xml:space="preserve"> of various sizes </w:t>
+      </w:r>
+    </w:p>
+    <w:p>
+      <w:pPr>
+        <w:pStyle w:val="ListParagraph"/>
+        <w:numPr>
+          <w:ilvl w:val="1"/>
+          <w:numId w:val="7"/>
+        </w:numPr>
+      </w:pPr>
+      <w:r>
+        <w:t>To help understand potential rules for working out rectangular games.</w:t>
+      </w:r>
+    </w:p>
+    <w:p>
+      <w:pPr>
+        <w:pStyle w:val="ListParagraph"/>
+        <w:numPr>
+          <w:ilvl w:val="1"/>
+          <w:numId w:val="7"/>
+        </w:numPr>
+      </w:pPr>
+      <w:r>
+        <w:t>I will try at least sizes:</w:t>
+      </w:r>
+    </w:p>
+    <w:p>
+      <w:pPr>
+        <w:pStyle w:val="ListParagraph"/>
+        <w:numPr>
+          <w:ilvl w:val="2"/>
+          <w:numId w:val="7"/>
+        </w:numPr>
+      </w:pPr>
+      <w:r>
+        <w:t>4x5 (slightly bigger)</w:t>
+      </w:r>
+    </w:p>
+    <w:p>
+      <w:pPr>
+        <w:pStyle w:val="ListParagraph"/>
+        <w:numPr>
+          <w:ilvl w:val="2"/>
+          <w:numId w:val="7"/>
+        </w:numPr>
+      </w:pPr>
+      <w:r>
+        <w:t>4x3 (slightly smaller)</w:t>
+      </w:r>
+    </w:p>
+    <w:p>
+      <w:pPr>
+        <w:pStyle w:val="ListParagraph"/>
+        <w:numPr>
+          <w:ilvl w:val="2"/>
+          <w:numId w:val="7"/>
+        </w:numPr>
+      </w:pPr>
+      <w:r>
+        <w:t>9x3 (extreme ratio)</w:t>
       </w:r>
     </w:p>
     <w:p>
@@ -337,22 +2091,13 @@
         <w:t xml:space="preserve">Week </w:t>
       </w:r>
       <w:r>
-        <w:t>3</w:t>
-      </w:r>
-      <w:r>
-        <w:t xml:space="preserve"> – </w:t>
-      </w:r>
-      <w:r>
-        <w:t>5</w:t>
-      </w:r>
-      <w:r>
-        <w:t>: Optimisations to the algorithm that allow</w:t>
-      </w:r>
-      <w:r>
-        <w:t>s</w:t>
-      </w:r>
-      <w:r>
-        <w:t xml:space="preserve"> control of performance vs efficacy independent of the grid size.</w:t>
+        <w:t>4 – 5: Try and find and implement general rules to generate any</w:t>
+      </w:r>
+      <w:r>
+        <w:t xml:space="preserve"> size of</w:t>
+      </w:r>
+      <w:r>
+        <w:t xml:space="preserve"> heuristic.</w:t>
       </w:r>
     </w:p>
     <w:p>
@@ -364,20 +2109,80 @@
         </w:numPr>
       </w:pPr>
       <w:r>
-        <w:t xml:space="preserve">Week </w:t>
-      </w:r>
-      <w:r>
-        <w:t>6-7</w:t>
-      </w:r>
-      <w:r>
-        <w:t xml:space="preserve">: Implement a </w:t>
-      </w:r>
-      <w:r>
-        <w:t>user-friendly</w:t>
-      </w:r>
-      <w:r>
-        <w:t xml:space="preserve"> interface.</w:t>
-      </w:r>
+        <w:t>Week 6 - 8</w:t>
+      </w:r>
+      <w:r>
+        <w:t>:</w:t>
+      </w:r>
+      <w:r>
+        <w:t xml:space="preserve"> Investigate the possibility of pruning the tree</w:t>
+      </w:r>
+      <w:r>
+        <w:t>.</w:t>
+      </w:r>
+    </w:p>
+    <w:p>
+      <w:pPr>
+        <w:pStyle w:val="ListParagraph"/>
+        <w:numPr>
+          <w:ilvl w:val="1"/>
+          <w:numId w:val="7"/>
+        </w:numPr>
+      </w:pPr>
+      <w:r>
+        <w:lastRenderedPageBreak/>
+        <w:t>I would like to know if I can eliminate any possible moves in advance of computing them.</w:t>
+      </w:r>
+    </w:p>
+    <w:p>
+      <w:pPr>
+        <w:pStyle w:val="ListParagraph"/>
+        <w:numPr>
+          <w:ilvl w:val="1"/>
+          <w:numId w:val="7"/>
+        </w:numPr>
+      </w:pPr>
+      <w:r>
+        <w:t xml:space="preserve">It is possible that enough knowledge of the tree can be calculated from the </w:t>
+      </w:r>
+      <w:r>
+        <w:t>state the game is in.</w:t>
+      </w:r>
+    </w:p>
+    <w:p>
+      <w:pPr>
+        <w:pStyle w:val="ListParagraph"/>
+        <w:numPr>
+          <w:ilvl w:val="1"/>
+          <w:numId w:val="7"/>
+        </w:numPr>
+      </w:pPr>
+      <w:sdt>
+        <w:sdtPr>
+          <w:id w:val="1011114367"/>
+          <w:citation/>
+        </w:sdtPr>
+        <w:sdtContent>
+          <w:r>
+            <w:fldChar w:fldCharType="begin"/>
+          </w:r>
+          <w:r>
+            <w:instrText xml:space="preserve"> CITATION Sim21 \l 2057 </w:instrText>
+          </w:r>
+          <w:r>
+            <w:fldChar w:fldCharType="separate"/>
+          </w:r>
+          <w:r>
+            <w:rPr>
+              <w:noProof/>
+            </w:rPr>
+            <w:t>(Simic, 2021)</w:t>
+          </w:r>
+          <w:r>
+            <w:fldChar w:fldCharType="end"/>
+          </w:r>
+        </w:sdtContent>
+      </w:sdt>
     </w:p>
     <w:p>
       <w:pPr>
@@ -393,14 +2198,9 @@
       <w:r>
         <w:t>8-</w:t>
       </w:r>
-      <w:proofErr w:type="gramStart"/>
-      <w:r>
-        <w:t xml:space="preserve">9 </w:t>
-      </w:r>
-      <w:r>
-        <w:t>:</w:t>
-      </w:r>
-      <w:proofErr w:type="gramEnd"/>
+      <w:r>
+        <w:t>9:</w:t>
+      </w:r>
       <w:r>
         <w:t xml:space="preserve"> </w:t>
       </w:r>
@@ -426,20 +2226,282 @@
         <w:t>Week 10 – 11 Finalise final report.</w:t>
       </w:r>
     </w:p>
-    <w:p>
-      <w:pPr>
-        <w:pStyle w:val="ListParagraph"/>
-        <w:ind w:left="1080"/>
-      </w:pPr>
-    </w:p>
+    <w:p/>
     <w:p>
       <w:pPr>
         <w:pStyle w:val="Heading1"/>
       </w:pPr>
+      <w:bookmarkStart w:id="5" w:name="_Toc115899367"/>
+      <w:r>
+        <w:t>Early Deliverables</w:t>
+      </w:r>
+      <w:bookmarkEnd w:id="5"/>
+    </w:p>
+    <w:p>
+      <w:pPr>
+        <w:pStyle w:val="ListParagraph"/>
+        <w:numPr>
+          <w:ilvl w:val="0"/>
+          <w:numId w:val="8"/>
+        </w:numPr>
+      </w:pPr>
+      <w:r>
+        <w:t>Proof of concept: decision tree.</w:t>
+      </w:r>
+    </w:p>
+    <w:p>
+      <w:pPr>
+        <w:pStyle w:val="ListParagraph"/>
+        <w:numPr>
+          <w:ilvl w:val="0"/>
+          <w:numId w:val="8"/>
+        </w:numPr>
+      </w:pPr>
+      <w:r>
+        <w:t>Proof of concept: program: Simple Expectimax example.</w:t>
+      </w:r>
+    </w:p>
+    <w:p>
+      <w:pPr>
+        <w:pStyle w:val="ListParagraph"/>
+        <w:numPr>
+          <w:ilvl w:val="0"/>
+          <w:numId w:val="8"/>
+        </w:numPr>
+      </w:pPr>
+      <w:r>
+        <w:t>Proof of concept: 2048 game.</w:t>
+      </w:r>
+    </w:p>
+    <w:p>
+      <w:pPr>
+        <w:pStyle w:val="ListParagraph"/>
+        <w:numPr>
+          <w:ilvl w:val="0"/>
+          <w:numId w:val="8"/>
+        </w:numPr>
+      </w:pPr>
+      <w:r>
+        <w:t>Proof of concept: solving a 2x2 2048 with Expectimax.</w:t>
+      </w:r>
+    </w:p>
+    <w:p>
+      <w:pPr>
+        <w:pStyle w:val="ListParagraph"/>
+        <w:numPr>
+          <w:ilvl w:val="0"/>
+          <w:numId w:val="8"/>
+        </w:numPr>
+      </w:pPr>
+      <w:r>
+        <w:t>Proof of concept playing 2x2 2048 with a simple heuristic</w:t>
+      </w:r>
+    </w:p>
+    <w:p>
+      <w:pPr>
+        <w:pStyle w:val="ListParagraph"/>
+        <w:numPr>
+          <w:ilvl w:val="0"/>
+          <w:numId w:val="8"/>
+        </w:numPr>
+      </w:pPr>
+      <w:r>
+        <w:t>Report: Design Patterns for AI and Search.</w:t>
+      </w:r>
+    </w:p>
+    <w:p>
+      <w:pPr>
+        <w:pStyle w:val="ListParagraph"/>
+        <w:numPr>
+          <w:ilvl w:val="0"/>
+          <w:numId w:val="8"/>
+        </w:numPr>
+      </w:pPr>
+      <w:r>
+        <w:t>Report: Techniques used by human solvers and previous automated solvers.</w:t>
+      </w:r>
+    </w:p>
+    <w:p>
+      <w:pPr>
+        <w:pStyle w:val="ListParagraph"/>
+        <w:numPr>
+          <w:ilvl w:val="0"/>
+          <w:numId w:val="8"/>
+        </w:numPr>
+      </w:pPr>
+      <w:r>
+        <w:t>Report: User interface design for solver</w:t>
+      </w:r>
+    </w:p>
+    <w:p>
+      <w:pPr>
+        <w:pStyle w:val="ListParagraph"/>
+        <w:numPr>
+          <w:ilvl w:val="0"/>
+          <w:numId w:val="8"/>
+        </w:numPr>
+      </w:pPr>
+      <w:r>
+        <w:t>Report: Complexity, NP hardness and big O notation.</w:t>
+      </w:r>
+    </w:p>
+    <w:p>
+      <w:pPr>
+        <w:pStyle w:val="Heading1"/>
+      </w:pPr>
+      <w:bookmarkStart w:id="6" w:name="_Toc115899368"/>
+      <w:r>
+        <w:t>Final Deliverables</w:t>
+      </w:r>
+      <w:bookmarkEnd w:id="6"/>
+    </w:p>
+    <w:p>
+      <w:pPr>
+        <w:pStyle w:val="ListParagraph"/>
+        <w:numPr>
+          <w:ilvl w:val="0"/>
+          <w:numId w:val="10"/>
+        </w:numPr>
+      </w:pPr>
+      <w:r>
+        <w:t>The final program will be fully object-oriented with a full implementation life cycle using modern software engineering principles, written in java.</w:t>
+      </w:r>
+    </w:p>
+    <w:p>
+      <w:pPr>
+        <w:pStyle w:val="ListParagraph"/>
+        <w:numPr>
+          <w:ilvl w:val="0"/>
+          <w:numId w:val="10"/>
+        </w:numPr>
+      </w:pPr>
+      <w:r>
+        <w:t xml:space="preserve"> The final program will theoretically be able to play any 2048 game, though eventually</w:t>
+      </w:r>
+      <w:r>
+        <w:t>,</w:t>
+      </w:r>
+      <w:r>
+        <w:t xml:space="preserve"> performance issues will limit the feasibility.</w:t>
+      </w:r>
+    </w:p>
+    <w:p>
+      <w:pPr>
+        <w:pStyle w:val="ListParagraph"/>
+        <w:numPr>
+          <w:ilvl w:val="0"/>
+          <w:numId w:val="10"/>
+        </w:numPr>
+      </w:pPr>
+      <w:r>
+        <w:t>The final program will have a user interface capable of keeping track of statistics about the algorithms, an easy way to create new puzzles (of a specified size) as well as a solve button.</w:t>
+      </w:r>
+    </w:p>
+    <w:p>
+      <w:pPr>
+        <w:pStyle w:val="ListParagraph"/>
+        <w:numPr>
+          <w:ilvl w:val="0"/>
+          <w:numId w:val="10"/>
+        </w:numPr>
+      </w:pPr>
+      <w:r>
+        <w:t xml:space="preserve"> The report will describe the practicality and (if possible) the effectiv</w:t>
+      </w:r>
+      <w:r>
+        <w:t>eness</w:t>
+      </w:r>
+      <w:r>
+        <w:t xml:space="preserve"> of the pruning.</w:t>
+      </w:r>
+    </w:p>
+    <w:p>
+      <w:pPr>
+        <w:pStyle w:val="ListParagraph"/>
+        <w:numPr>
+          <w:ilvl w:val="0"/>
+          <w:numId w:val="10"/>
+        </w:numPr>
+      </w:pPr>
+      <w:r>
+        <w:t>The report will describe how the heuristics have been generalised to support more 2048 games.</w:t>
+      </w:r>
+    </w:p>
+    <w:p>
+      <w:pPr>
+        <w:pStyle w:val="ListParagraph"/>
+        <w:numPr>
+          <w:ilvl w:val="0"/>
+          <w:numId w:val="10"/>
+        </w:numPr>
+      </w:pPr>
+      <w:r>
+        <w:t xml:space="preserve">The report will describe </w:t>
+      </w:r>
+      <w:r>
+        <w:t xml:space="preserve">the </w:t>
+      </w:r>
+      <w:r>
+        <w:t xml:space="preserve">software engineering process involved in </w:t>
+      </w:r>
+      <w:r>
+        <w:t>developing</w:t>
+      </w:r>
+      <w:r>
+        <w:t xml:space="preserve"> the </w:t>
+      </w:r>
+      <w:r>
+        <w:t>program</w:t>
+      </w:r>
+      <w:r>
+        <w:t>.</w:t>
+      </w:r>
+    </w:p>
+    <w:p>
+      <w:pPr>
+        <w:pStyle w:val="ListParagraph"/>
+        <w:numPr>
+          <w:ilvl w:val="0"/>
+          <w:numId w:val="10"/>
+        </w:numPr>
+      </w:pPr>
+      <w:r>
+        <w:t>The report will describe interesting algorithm</w:t>
+      </w:r>
+      <w:r>
+        <w:t>s</w:t>
+      </w:r>
+      <w:r>
+        <w:t xml:space="preserve"> and programming techniques used (including Expectimax) on the project.</w:t>
+      </w:r>
+    </w:p>
+    <w:p>
+      <w:pPr>
+        <w:pStyle w:val="ListParagraph"/>
+        <w:numPr>
+          <w:ilvl w:val="0"/>
+          <w:numId w:val="10"/>
+        </w:numPr>
+      </w:pPr>
+      <w:r>
+        <w:t>The report will discuss the implementation and performance of the decision tree.</w:t>
+      </w:r>
+    </w:p>
+    <w:p>
+      <w:r>
+        <w:br w:type="page"/>
+      </w:r>
+    </w:p>
+    <w:p>
+      <w:pPr>
+        <w:pStyle w:val="Heading1"/>
+      </w:pPr>
+      <w:bookmarkStart w:id="7" w:name="_Toc115899366"/>
       <w:r>
         <w:lastRenderedPageBreak/>
         <w:t>Risk Assessment</w:t>
       </w:r>
+      <w:bookmarkEnd w:id="7"/>
     </w:p>
     <w:p>
       <w:pPr>
@@ -459,7 +2521,19 @@
         <w:t xml:space="preserve"> fail to get the Expectimax algorithm working in time</w:t>
       </w:r>
       <w:r>
+        <w:t>, as I have never written a similar tree-based algorithm</w:t>
+      </w:r>
+      <w:r>
         <w:t>. To mitigate this risk, I will be creating a proof-of-concept program early on, if I am unable to complete this I will try a simpler algorithm which only models one move.</w:t>
+      </w:r>
+    </w:p>
+    <w:p>
+      <w:pPr>
+        <w:pStyle w:val="ListParagraph"/>
+        <w:ind w:left="1080"/>
+      </w:pPr>
+      <w:r>
+        <w:t>This risk is unlikely as there are plenty of resources available to help with the implementation of this algorithm.</w:t>
       </w:r>
     </w:p>
     <w:p>
@@ -471,21 +2545,58 @@
         </w:numPr>
       </w:pPr>
       <w:r>
-        <w:t>There is a risk that my code will not work on larger 2048 games because the decision tree will grow t</w:t>
-      </w:r>
-      <w:r>
-        <w:t>o</w:t>
-      </w:r>
-      <w:r>
-        <w:t xml:space="preserve">o quickly. To mitigate this </w:t>
-      </w:r>
-      <w:proofErr w:type="gramStart"/>
-      <w:r>
-        <w:t>risk</w:t>
-      </w:r>
-      <w:proofErr w:type="gramEnd"/>
-      <w:r>
-        <w:t xml:space="preserve"> I can place a node limit on the tree instead of a depth limit, meaning that the size of the tree is limited more on larger problems.</w:t>
+        <w:t xml:space="preserve">There is a </w:t>
+      </w:r>
+      <w:r>
+        <w:t xml:space="preserve">high </w:t>
+      </w:r>
+      <w:r>
+        <w:t xml:space="preserve">risk </w:t>
+      </w:r>
+      <w:r>
+        <w:t xml:space="preserve">that </w:t>
+      </w:r>
+      <w:r>
+        <w:t xml:space="preserve">I will </w:t>
+      </w:r>
+      <w:r>
+        <w:t>not be able</w:t>
+      </w:r>
+      <w:r>
+        <w:t xml:space="preserve"> </w:t>
+      </w:r>
+      <w:r>
+        <w:t xml:space="preserve">to </w:t>
+      </w:r>
+      <w:r>
+        <w:t>prune the Expectimax tree</w:t>
+      </w:r>
+      <w:r>
+        <w:t xml:space="preserve">, as I am </w:t>
+      </w:r>
+      <w:r>
+        <w:t xml:space="preserve">not </w:t>
+      </w:r>
+      <w:r>
+        <w:t>sure if it is even possible</w:t>
+      </w:r>
+      <w:r>
+        <w:t>. In this event I can’t do this optimisation</w:t>
+      </w:r>
+      <w:r>
+        <w:t xml:space="preserve"> I will sacrifice the effectivity</w:t>
+      </w:r>
+      <w:r>
+        <w:t xml:space="preserve"> of the algorithm, partially on </w:t>
+      </w:r>
+      <w:r>
+        <w:t>bigger projects</w:t>
+      </w:r>
+      <w:r>
+        <w:t xml:space="preserve"> to make it practical to use.</w:t>
+      </w:r>
+      <w:r>
+        <w:t xml:space="preserve"> I will also investigate the possibility of other optimisations.</w:t>
       </w:r>
     </w:p>
     <w:p>
@@ -503,21 +2614,23 @@
         <w:t xml:space="preserve">is </w:t>
       </w:r>
       <w:r>
-        <w:t xml:space="preserve">a risk that I will have some difficulty adapting the heuristics to different sizes of 2048. If these heuristics </w:t>
-      </w:r>
-      <w:proofErr w:type="spellStart"/>
-      <w:r>
-        <w:t>can not</w:t>
-      </w:r>
-      <w:proofErr w:type="spellEnd"/>
+        <w:t>a risk that I will have some difficulty adapting the heuristics to different sizes of 2048</w:t>
+      </w:r>
+      <w:r>
+        <w:t xml:space="preserve"> games</w:t>
+      </w:r>
+      <w:r>
+        <w:t xml:space="preserve">. If these heuristics </w:t>
+      </w:r>
+      <w:r>
+        <w:t>cannot</w:t>
+      </w:r>
       <w:r>
         <w:t xml:space="preserve"> be </w:t>
       </w:r>
-      <w:proofErr w:type="gramStart"/>
-      <w:r>
-        <w:t>adapted</w:t>
-      </w:r>
-      <w:proofErr w:type="gramEnd"/>
+      <w:r>
+        <w:t>adapted,</w:t>
+      </w:r>
       <w:r>
         <w:t xml:space="preserve"> I will create heuris</w:t>
       </w:r>
@@ -533,12 +2646,46 @@
       <w:r>
         <w:t>te.</w:t>
       </w:r>
+      <w:r>
+        <w:t xml:space="preserve"> This risk is practically high for grids with extreme rations e.g., 2x9 where I fear they may be no effective strategies.</w:t>
+      </w:r>
+    </w:p>
+    <w:p>
+      <w:pPr>
+        <w:pStyle w:val="ListParagraph"/>
+        <w:numPr>
+          <w:ilvl w:val="0"/>
+          <w:numId w:val="7"/>
+        </w:numPr>
+      </w:pPr>
+      <w:r>
+        <w:t>There is a risk</w:t>
+      </w:r>
+      <w:r>
+        <w:t xml:space="preserve"> that I will fall behind by spending t</w:t>
+      </w:r>
+      <w:r>
+        <w:t>o</w:t>
+      </w:r>
+      <w:r>
+        <w:t>o long on the user interface. To reduce the risk of this I will be using JavaFX and Gluon Scene Builder</w:t>
+      </w:r>
+      <w:r>
+        <w:t xml:space="preserve">. JavaFX is a library for creating user interfaces that I have some experience with, and Scene Builder is a graphical tool that can be used to </w:t>
+      </w:r>
+      <w:r>
+        <w:t>quickly create user interfaces. This will reduce the workload in creating the interface.</w:t>
+      </w:r>
+      <w:r>
+        <w:t xml:space="preserve"> </w:t>
+      </w:r>
     </w:p>
     <w:p>
       <w:r>
         <w:br w:type="page"/>
       </w:r>
     </w:p>
+    <w:bookmarkStart w:id="8" w:name="_Toc115899369" w:displacedByCustomXml="next"/>
     <w:sdt>
       <w:sdtPr>
         <w:rPr>
@@ -553,7 +2700,6 @@
           <w:docPartUnique/>
         </w:docPartObj>
       </w:sdtPr>
-      <w:sdtEndPr/>
       <w:sdtContent>
         <w:p>
           <w:pPr>
@@ -562,13 +2708,13 @@
           <w:r>
             <w:t>References</w:t>
           </w:r>
+          <w:bookmarkEnd w:id="8"/>
         </w:p>
         <w:sdt>
           <w:sdtPr>
             <w:id w:val="-573587230"/>
             <w:bibliography/>
           </w:sdtPr>
-          <w:sdtEndPr/>
           <w:sdtContent>
             <w:p>
               <w:pPr>
@@ -576,8 +2722,6 @@
                 <w:ind w:left="720" w:hanging="720"/>
                 <w:rPr>
                   <w:noProof/>
-                  <w:sz w:val="24"/>
-                  <w:szCs w:val="24"/>
                 </w:rPr>
               </w:pPr>
               <w:r>
@@ -593,8 +2737,61 @@
                 <w:rPr>
                   <w:noProof/>
                 </w:rPr>
+                <w:t>2048 (Wikipedia). (n.d.). Retrieved 31 9, 2022, from https://en.wikipedia.org/wiki/2048_(video_game)</w:t>
+              </w:r>
+            </w:p>
+            <w:p>
+              <w:pPr>
+                <w:ind w:left="720"/>
+              </w:pPr>
+              <w:r>
+                <w:t>Provided some basic information about the game 2048 and a link to the original source code. Also has a short section on human strategy.</w:t>
+              </w:r>
+            </w:p>
+            <w:p>
+              <w:pPr>
+                <w:ind w:left="720"/>
+              </w:pPr>
+            </w:p>
+            <w:p>
+              <w:pPr>
+                <w:pStyle w:val="Bibliography"/>
+                <w:ind w:left="720" w:hanging="720"/>
+                <w:rPr>
+                  <w:noProof/>
+                </w:rPr>
+              </w:pPr>
+              <w:r>
+                <w:rPr>
+                  <w:noProof/>
+                </w:rPr>
                 <w:t>Bilal, M., Wahab, A., &amp; Javed, H. (2018). 2048 Game Using Expectimax. Retrieved 09 20, 2022, from https://github.com/Wahab16/2048-Game-Using-Expectimax</w:t>
               </w:r>
+            </w:p>
+            <w:p>
+              <w:pPr>
+                <w:ind w:left="720"/>
+              </w:pPr>
+              <w:r>
+                <w:t xml:space="preserve">Example of a 2048 game that is solved with Expectimax. The key interesting feature </w:t>
+              </w:r>
+              <w:r>
+                <w:t>of</w:t>
+              </w:r>
+              <w:r>
+                <w:t xml:space="preserve"> this project is that it is capable of regularly reaching 8192 with a short delay between moves that</w:t>
+              </w:r>
+              <w:r>
+                <w:t xml:space="preserve"> are</w:t>
+              </w:r>
+              <w:r>
+                <w:t xml:space="preserve"> to its use of a dynamic depth in the decision tree.</w:t>
+              </w:r>
+            </w:p>
+            <w:p>
+              <w:pPr>
+                <w:ind w:left="720"/>
+              </w:pPr>
             </w:p>
             <w:p>
               <w:pPr>
@@ -622,8 +2819,33 @@
                 <w:rPr>
                   <w:noProof/>
                 </w:rPr>
-                <w:t>. Retrieved 8 24, 2022</w:t>
+                <w:t>. Retrieved 8 24, 2022, from https://github.com/gabrielecirulli/2048</w:t>
               </w:r>
+            </w:p>
+            <w:p>
+              <w:pPr>
+                <w:ind w:left="720"/>
+              </w:pPr>
+              <w:r>
+                <w:t xml:space="preserve">The source of 2048. Contains a lot of information about the game </w:t>
+              </w:r>
+              <w:r>
+                <w:t xml:space="preserve">in the </w:t>
+              </w:r>
+              <w:r>
+                <w:t>code and</w:t>
+              </w:r>
+              <w:r>
+                <w:t xml:space="preserve"> running example.</w:t>
+              </w:r>
+              <w:r>
+                <w:t xml:space="preserve"> This will be particularly useful when it comes to understanding specific details such as probabilities.</w:t>
+              </w:r>
+            </w:p>
+            <w:p>
+              <w:pPr>
+                <w:ind w:left="720"/>
+              </w:pPr>
             </w:p>
             <w:p>
               <w:pPr>
@@ -656,6 +2878,33 @@
             </w:p>
             <w:p>
               <w:pPr>
+                <w:ind w:left="720"/>
+              </w:pPr>
+              <w:r>
+                <w:t xml:space="preserve">A Book which contains a lot of information on adversarial searches such as </w:t>
+              </w:r>
+              <w:proofErr w:type="gramStart"/>
+              <w:r>
+                <w:t>min</w:t>
+              </w:r>
+              <w:r>
+                <w:t>-</w:t>
+              </w:r>
+              <w:r>
+                <w:t>max</w:t>
+              </w:r>
+              <w:proofErr w:type="gramEnd"/>
+              <w:r>
+                <w:t xml:space="preserve"> and Expectimax.</w:t>
+              </w:r>
+            </w:p>
+            <w:p>
+              <w:pPr>
+                <w:ind w:left="720"/>
+              </w:pPr>
+            </w:p>
+            <w:p>
+              <w:pPr>
                 <w:pStyle w:val="Bibliography"/>
                 <w:ind w:left="720" w:hanging="720"/>
                 <w:rPr>
@@ -666,7 +2915,35 @@
                 <w:rPr>
                   <w:noProof/>
                 </w:rPr>
-                <w:t xml:space="preserve">Yun Nie, (., Wenqi Hou, (., &amp; Yicheng An, (. (2016). </w:t>
+                <w:t>Simic, M. (2021). Expectimax Search Algorithm. Retrieved 10 1, 2021, from https://www.baeldung.com/cs/expectimax-search</w:t>
+              </w:r>
+            </w:p>
+            <w:p>
+              <w:pPr>
+                <w:ind w:left="720"/>
+              </w:pPr>
+              <w:r>
+                <w:t>An article that simply but clearly explains the Expectimax algorithm and the feasibility of pruning it.</w:t>
+              </w:r>
+            </w:p>
+            <w:p>
+              <w:pPr>
+                <w:ind w:left="720"/>
+              </w:pPr>
+            </w:p>
+            <w:p>
+              <w:pPr>
+                <w:pStyle w:val="Bibliography"/>
+                <w:ind w:left="720" w:hanging="720"/>
+                <w:rPr>
+                  <w:noProof/>
+                </w:rPr>
+              </w:pPr>
+              <w:r>
+                <w:rPr>
+                  <w:noProof/>
+                </w:rPr>
+                <w:t xml:space="preserve">Yun, N., Wenqi, H., &amp; Yicheng, A. (2016). </w:t>
               </w:r>
               <w:r>
                 <w:rPr>
@@ -684,6 +2961,14 @@
               </w:r>
             </w:p>
             <w:p>
+              <w:pPr>
+                <w:ind w:left="720"/>
+              </w:pPr>
+              <w:r>
+                <w:t>A report describing solving 2048 with the Expectimax algorithm. This was chosen for its clear documentation rather than the optimisations.</w:t>
+              </w:r>
+            </w:p>
+            <w:p>
               <w:r>
                 <w:rPr>
                   <w:b/>
@@ -697,7 +2982,6 @@
         </w:sdt>
       </w:sdtContent>
     </w:sdt>
-    <w:p/>
     <w:sectPr>
       <w:pgSz w:w="11906" w:h="16838"/>
       <w:pgMar w:top="1440" w:right="1440" w:bottom="1440" w:left="1440" w:header="708" w:footer="708" w:gutter="0"/>
@@ -708,9 +2992,172 @@
 </w:document>
 </file>
 
+<file path=word/endnotes.xml><?xml version="1.0" encoding="utf-8"?>
+<w:endnotes xmlns:wpc="http://schemas.microsoft.com/office/word/2010/wordprocessingCanvas" xmlns:cx="http://schemas.microsoft.com/office/drawing/2014/chartex" xmlns:cx1="http://schemas.microsoft.com/office/drawing/2015/9/8/chartex" xmlns:cx2="http://schemas.microsoft.com/office/drawing/2015/10/21/chartex" xmlns:cx3="http://schemas.microsoft.com/office/drawing/2016/5/9/chartex" xmlns:cx4="http://schemas.microsoft.com/office/drawing/2016/5/10/chartex" xmlns:cx5="http://schemas.microsoft.com/office/drawing/2016/5/11/chartex" xmlns:cx6="http://schemas.microsoft.com/office/drawing/2016/5/12/chartex" xmlns:cx7="http://schemas.microsoft.com/office/drawing/2016/5/13/chartex" xmlns:cx8="http://schemas.microsoft.com/office/drawing/2016/5/14/chartex" xmlns:mc="http://schemas.openxmlformats.org/markup-compatibility/2006" xmlns:aink="http://schemas.microsoft.com/office/drawing/2016/ink" xmlns:am3d="http://schemas.microsoft.com/office/drawing/2017/model3d" xmlns:o="urn:schemas-microsoft-com:office:office" xmlns:oel="http://schemas.microsoft.com/office/2019/extlst" xmlns:r="http://schemas.openxmlformats.org/officeDocument/2006/relationships" xmlns:m="http://schemas.openxmlformats.org/officeDocument/2006/math" xmlns:v="urn:schemas-microsoft-com:vml" xmlns:wp14="http://schemas.microsoft.com/office/word/2010/wordprocessingDrawing" xmlns:wp="http://schemas.openxmlformats.org/drawingml/2006/wordprocessingDrawing" xmlns:w10="urn:schemas-microsoft-com:office:word" xmlns:w="http://schemas.openxmlformats.org/wordprocessingml/2006/main" xmlns:w14="http://schemas.microsoft.com/office/word/2010/wordml" xmlns:w15="http://schemas.microsoft.com/office/word/2012/wordml" xmlns:w16cex="http://schemas.microsoft.com/office/word/2018/wordml/cex" xmlns:w16cid="http://schemas.microsoft.com/office/word/2016/wordml/cid" xmlns:w16="http://schemas.microsoft.com/office/word/2018/wordml" xmlns:w16sdtdh="http://schemas.microsoft.com/office/word/2020/wordml/sdtdatahash" xmlns:w16se="http://schemas.microsoft.com/office/word/2015/wordml/symex" xmlns:wpg="http://schemas.microsoft.com/office/word/2010/wordprocessingGroup" xmlns:wpi="http://schemas.microsoft.com/office/word/2010/wordprocessingInk" xmlns:wne="http://schemas.microsoft.com/office/word/2006/wordml" xmlns:wps="http://schemas.microsoft.com/office/word/2010/wordprocessingShape" mc:Ignorable="w14 w15 w16se w16cid w16 w16cex w16sdtdh wp14">
+  <w:endnote w:type="separator" w:id="-1">
+    <w:p>
+      <w:pPr>
+        <w:spacing w:after="0" w:line="240" w:lineRule="auto"/>
+      </w:pPr>
+      <w:r>
+        <w:separator/>
+      </w:r>
+    </w:p>
+  </w:endnote>
+  <w:endnote w:type="continuationSeparator" w:id="0">
+    <w:p>
+      <w:pPr>
+        <w:spacing w:after="0" w:line="240" w:lineRule="auto"/>
+      </w:pPr>
+      <w:r>
+        <w:continuationSeparator/>
+      </w:r>
+    </w:p>
+  </w:endnote>
+</w:endnotes>
+</file>
+
+<file path=word/footnotes.xml><?xml version="1.0" encoding="utf-8"?>
+<w:footnotes xmlns:wpc="http://schemas.microsoft.com/office/word/2010/wordprocessingCanvas" xmlns:cx="http://schemas.microsoft.com/office/drawing/2014/chartex" xmlns:cx1="http://schemas.microsoft.com/office/drawing/2015/9/8/chartex" xmlns:cx2="http://schemas.microsoft.com/office/drawing/2015/10/21/chartex" xmlns:cx3="http://schemas.microsoft.com/office/drawing/2016/5/9/chartex" xmlns:cx4="http://schemas.microsoft.com/office/drawing/2016/5/10/chartex" xmlns:cx5="http://schemas.microsoft.com/office/drawing/2016/5/11/chartex" xmlns:cx6="http://schemas.microsoft.com/office/drawing/2016/5/12/chartex" xmlns:cx7="http://schemas.microsoft.com/office/drawing/2016/5/13/chartex" xmlns:cx8="http://schemas.microsoft.com/office/drawing/2016/5/14/chartex" xmlns:mc="http://schemas.openxmlformats.org/markup-compatibility/2006" xmlns:aink="http://schemas.microsoft.com/office/drawing/2016/ink" xmlns:am3d="http://schemas.microsoft.com/office/drawing/2017/model3d" xmlns:o="urn:schemas-microsoft-com:office:office" xmlns:oel="http://schemas.microsoft.com/office/2019/extlst" xmlns:r="http://schemas.openxmlformats.org/officeDocument/2006/relationships" xmlns:m="http://schemas.openxmlformats.org/officeDocument/2006/math" xmlns:v="urn:schemas-microsoft-com:vml" xmlns:wp14="http://schemas.microsoft.com/office/word/2010/wordprocessingDrawing" xmlns:wp="http://schemas.openxmlformats.org/drawingml/2006/wordprocessingDrawing" xmlns:w10="urn:schemas-microsoft-com:office:word" xmlns:w="http://schemas.openxmlformats.org/wordprocessingml/2006/main" xmlns:w14="http://schemas.microsoft.com/office/word/2010/wordml" xmlns:w15="http://schemas.microsoft.com/office/word/2012/wordml" xmlns:w16cex="http://schemas.microsoft.com/office/word/2018/wordml/cex" xmlns:w16cid="http://schemas.microsoft.com/office/word/2016/wordml/cid" xmlns:w16="http://schemas.microsoft.com/office/word/2018/wordml" xmlns:w16sdtdh="http://schemas.microsoft.com/office/word/2020/wordml/sdtdatahash" xmlns:w16se="http://schemas.microsoft.com/office/word/2015/wordml/symex" xmlns:wpg="http://schemas.microsoft.com/office/word/2010/wordprocessingGroup" xmlns:wpi="http://schemas.microsoft.com/office/word/2010/wordprocessingInk" xmlns:wne="http://schemas.microsoft.com/office/word/2006/wordml" xmlns:wps="http://schemas.microsoft.com/office/word/2010/wordprocessingShape" mc:Ignorable="w14 w15 w16se w16cid w16 w16cex w16sdtdh wp14">
+  <w:footnote w:type="separator" w:id="-1">
+    <w:p>
+      <w:pPr>
+        <w:spacing w:after="0" w:line="240" w:lineRule="auto"/>
+      </w:pPr>
+      <w:r>
+        <w:separator/>
+      </w:r>
+    </w:p>
+  </w:footnote>
+  <w:footnote w:type="continuationSeparator" w:id="0">
+    <w:p>
+      <w:pPr>
+        <w:spacing w:after="0" w:line="240" w:lineRule="auto"/>
+      </w:pPr>
+      <w:r>
+        <w:continuationSeparator/>
+      </w:r>
+    </w:p>
+  </w:footnote>
+</w:footnotes>
+</file>
+
 <file path=word/numbering.xml><?xml version="1.0" encoding="utf-8"?>
 <w:numbering xmlns:wpc="http://schemas.microsoft.com/office/word/2010/wordprocessingCanvas" xmlns:cx="http://schemas.microsoft.com/office/drawing/2014/chartex" xmlns:cx1="http://schemas.microsoft.com/office/drawing/2015/9/8/chartex" xmlns:cx2="http://schemas.microsoft.com/office/drawing/2015/10/21/chartex" xmlns:cx3="http://schemas.microsoft.com/office/drawing/2016/5/9/chartex" xmlns:cx4="http://schemas.microsoft.com/office/drawing/2016/5/10/chartex" xmlns:cx5="http://schemas.microsoft.com/office/drawing/2016/5/11/chartex" xmlns:cx6="http://schemas.microsoft.com/office/drawing/2016/5/12/chartex" xmlns:cx7="http://schemas.microsoft.com/office/drawing/2016/5/13/chartex" xmlns:cx8="http://schemas.microsoft.com/office/drawing/2016/5/14/chartex" xmlns:mc="http://schemas.openxmlformats.org/markup-compatibility/2006" xmlns:aink="http://schemas.microsoft.com/office/drawing/2016/ink" xmlns:am3d="http://schemas.microsoft.com/office/drawing/2017/model3d" xmlns:o="urn:schemas-microsoft-com:office:office" xmlns:oel="http://schemas.microsoft.com/office/2019/extlst" xmlns:r="http://schemas.openxmlformats.org/officeDocument/2006/relationships" xmlns:m="http://schemas.openxmlformats.org/officeDocument/2006/math" xmlns:v="urn:schemas-microsoft-com:vml" xmlns:wp14="http://schemas.microsoft.com/office/word/2010/wordprocessingDrawing" xmlns:wp="http://schemas.openxmlformats.org/drawingml/2006/wordprocessingDrawing" xmlns:w10="urn:schemas-microsoft-com:office:word" xmlns:w="http://schemas.openxmlformats.org/wordprocessingml/2006/main" xmlns:w14="http://schemas.microsoft.com/office/word/2010/wordml" xmlns:w15="http://schemas.microsoft.com/office/word/2012/wordml" xmlns:w16cex="http://schemas.microsoft.com/office/word/2018/wordml/cex" xmlns:w16cid="http://schemas.microsoft.com/office/word/2016/wordml/cid" xmlns:w16="http://schemas.microsoft.com/office/word/2018/wordml" xmlns:w16sdtdh="http://schemas.microsoft.com/office/word/2020/wordml/sdtdatahash" xmlns:w16se="http://schemas.microsoft.com/office/word/2015/wordml/symex" xmlns:wpg="http://schemas.microsoft.com/office/word/2010/wordprocessingGroup" xmlns:wpi="http://schemas.microsoft.com/office/word/2010/wordprocessingInk" xmlns:wne="http://schemas.microsoft.com/office/word/2006/wordml" xmlns:wps="http://schemas.microsoft.com/office/word/2010/wordprocessingShape" mc:Ignorable="w14 w15 w16se w16cid w16 w16cex w16sdtdh wp14">
   <w:abstractNum w:abstractNumId="0" w15:restartNumberingAfterBreak="0">
+    <w:nsid w:val="046545C2"/>
+    <w:multiLevelType w:val="hybridMultilevel"/>
+    <w:tmpl w:val="4D88AA12"/>
+    <w:lvl w:ilvl="0" w:tplc="E09695F4">
+      <w:start w:val="1"/>
+      <w:numFmt w:val="bullet"/>
+      <w:lvlText w:val=""/>
+      <w:lvlJc w:val="left"/>
+      <w:pPr>
+        <w:ind w:left="1440" w:hanging="360"/>
+      </w:pPr>
+      <w:rPr>
+        <w:rFonts w:ascii="Symbol" w:eastAsiaTheme="minorHAnsi" w:hAnsi="Symbol" w:cstheme="minorBidi" w:hint="default"/>
+      </w:rPr>
+    </w:lvl>
+    <w:lvl w:ilvl="1" w:tplc="08090003" w:tentative="1">
+      <w:start w:val="1"/>
+      <w:numFmt w:val="bullet"/>
+      <w:lvlText w:val="o"/>
+      <w:lvlJc w:val="left"/>
+      <w:pPr>
+        <w:ind w:left="2160" w:hanging="360"/>
+      </w:pPr>
+      <w:rPr>
+        <w:rFonts w:ascii="Courier New" w:hAnsi="Courier New" w:cs="Courier New" w:hint="default"/>
+      </w:rPr>
+    </w:lvl>
+    <w:lvl w:ilvl="2" w:tplc="08090005" w:tentative="1">
+      <w:start w:val="1"/>
+      <w:numFmt w:val="bullet"/>
+      <w:lvlText w:val=""/>
+      <w:lvlJc w:val="left"/>
+      <w:pPr>
+        <w:ind w:left="2880" w:hanging="360"/>
+      </w:pPr>
+      <w:rPr>
+        <w:rFonts w:ascii="Wingdings" w:hAnsi="Wingdings" w:hint="default"/>
+      </w:rPr>
+    </w:lvl>
+    <w:lvl w:ilvl="3" w:tplc="08090001" w:tentative="1">
+      <w:start w:val="1"/>
+      <w:numFmt w:val="bullet"/>
+      <w:lvlText w:val=""/>
+      <w:lvlJc w:val="left"/>
+      <w:pPr>
+        <w:ind w:left="3600" w:hanging="360"/>
+      </w:pPr>
+      <w:rPr>
+        <w:rFonts w:ascii="Symbol" w:hAnsi="Symbol" w:hint="default"/>
+      </w:rPr>
+    </w:lvl>
+    <w:lvl w:ilvl="4" w:tplc="08090003" w:tentative="1">
+      <w:start w:val="1"/>
+      <w:numFmt w:val="bullet"/>
+      <w:lvlText w:val="o"/>
+      <w:lvlJc w:val="left"/>
+      <w:pPr>
+        <w:ind w:left="4320" w:hanging="360"/>
+      </w:pPr>
+      <w:rPr>
+        <w:rFonts w:ascii="Courier New" w:hAnsi="Courier New" w:cs="Courier New" w:hint="default"/>
+      </w:rPr>
+    </w:lvl>
+    <w:lvl w:ilvl="5" w:tplc="08090005" w:tentative="1">
+      <w:start w:val="1"/>
+      <w:numFmt w:val="bullet"/>
+      <w:lvlText w:val=""/>
+      <w:lvlJc w:val="left"/>
+      <w:pPr>
+        <w:ind w:left="5040" w:hanging="360"/>
+      </w:pPr>
+      <w:rPr>
+        <w:rFonts w:ascii="Wingdings" w:hAnsi="Wingdings" w:hint="default"/>
+      </w:rPr>
+    </w:lvl>
+    <w:lvl w:ilvl="6" w:tplc="08090001" w:tentative="1">
+      <w:start w:val="1"/>
+      <w:numFmt w:val="bullet"/>
+      <w:lvlText w:val=""/>
+      <w:lvlJc w:val="left"/>
+      <w:pPr>
+        <w:ind w:left="5760" w:hanging="360"/>
+      </w:pPr>
+      <w:rPr>
+        <w:rFonts w:ascii="Symbol" w:hAnsi="Symbol" w:hint="default"/>
+      </w:rPr>
+    </w:lvl>
+    <w:lvl w:ilvl="7" w:tplc="08090003" w:tentative="1">
+      <w:start w:val="1"/>
+      <w:numFmt w:val="bullet"/>
+      <w:lvlText w:val="o"/>
+      <w:lvlJc w:val="left"/>
+      <w:pPr>
+        <w:ind w:left="6480" w:hanging="360"/>
+      </w:pPr>
+      <w:rPr>
+        <w:rFonts w:ascii="Courier New" w:hAnsi="Courier New" w:cs="Courier New" w:hint="default"/>
+      </w:rPr>
+    </w:lvl>
+    <w:lvl w:ilvl="8" w:tplc="08090005" w:tentative="1">
+      <w:start w:val="1"/>
+      <w:numFmt w:val="bullet"/>
+      <w:lvlText w:val=""/>
+      <w:lvlJc w:val="left"/>
+      <w:pPr>
+        <w:ind w:left="7200" w:hanging="360"/>
+      </w:pPr>
+      <w:rPr>
+        <w:rFonts w:ascii="Wingdings" w:hAnsi="Wingdings" w:hint="default"/>
+      </w:rPr>
+    </w:lvl>
+  </w:abstractNum>
+  <w:abstractNum w:abstractNumId="1" w15:restartNumberingAfterBreak="0">
     <w:nsid w:val="14A00144"/>
     <w:multiLevelType w:val="hybridMultilevel"/>
     <w:tmpl w:val="64BE280C"/>
@@ -823,7 +3270,7 @@
       </w:rPr>
     </w:lvl>
   </w:abstractNum>
-  <w:abstractNum w:abstractNumId="1" w15:restartNumberingAfterBreak="0">
+  <w:abstractNum w:abstractNumId="2" w15:restartNumberingAfterBreak="0">
     <w:nsid w:val="29240C4D"/>
     <w:multiLevelType w:val="hybridMultilevel"/>
     <w:tmpl w:val="332478FE"/>
@@ -936,7 +3383,208 @@
       </w:rPr>
     </w:lvl>
   </w:abstractNum>
-  <w:abstractNum w:abstractNumId="2" w15:restartNumberingAfterBreak="0">
+  <w:abstractNum w:abstractNumId="3" w15:restartNumberingAfterBreak="0">
+    <w:nsid w:val="2D8B5B5E"/>
+    <w:multiLevelType w:val="hybridMultilevel"/>
+    <w:tmpl w:val="C3BA5970"/>
+    <w:lvl w:ilvl="0" w:tplc="EF8C8F2A">
+      <w:numFmt w:val="bullet"/>
+      <w:lvlText w:val=""/>
+      <w:lvlJc w:val="left"/>
+      <w:pPr>
+        <w:ind w:left="1080" w:hanging="360"/>
+      </w:pPr>
+      <w:rPr>
+        <w:rFonts w:ascii="Symbol" w:eastAsiaTheme="minorHAnsi" w:hAnsi="Symbol" w:cstheme="minorBidi" w:hint="default"/>
+      </w:rPr>
+    </w:lvl>
+    <w:lvl w:ilvl="1" w:tplc="08090003" w:tentative="1">
+      <w:start w:val="1"/>
+      <w:numFmt w:val="bullet"/>
+      <w:lvlText w:val="o"/>
+      <w:lvlJc w:val="left"/>
+      <w:pPr>
+        <w:ind w:left="1800" w:hanging="360"/>
+      </w:pPr>
+      <w:rPr>
+        <w:rFonts w:ascii="Courier New" w:hAnsi="Courier New" w:cs="Courier New" w:hint="default"/>
+      </w:rPr>
+    </w:lvl>
+    <w:lvl w:ilvl="2" w:tplc="08090005" w:tentative="1">
+      <w:start w:val="1"/>
+      <w:numFmt w:val="bullet"/>
+      <w:lvlText w:val=""/>
+      <w:lvlJc w:val="left"/>
+      <w:pPr>
+        <w:ind w:left="2520" w:hanging="360"/>
+      </w:pPr>
+      <w:rPr>
+        <w:rFonts w:ascii="Wingdings" w:hAnsi="Wingdings" w:hint="default"/>
+      </w:rPr>
+    </w:lvl>
+    <w:lvl w:ilvl="3" w:tplc="08090001" w:tentative="1">
+      <w:start w:val="1"/>
+      <w:numFmt w:val="bullet"/>
+      <w:lvlText w:val=""/>
+      <w:lvlJc w:val="left"/>
+      <w:pPr>
+        <w:ind w:left="3240" w:hanging="360"/>
+      </w:pPr>
+      <w:rPr>
+        <w:rFonts w:ascii="Symbol" w:hAnsi="Symbol" w:hint="default"/>
+      </w:rPr>
+    </w:lvl>
+    <w:lvl w:ilvl="4" w:tplc="08090003" w:tentative="1">
+      <w:start w:val="1"/>
+      <w:numFmt w:val="bullet"/>
+      <w:lvlText w:val="o"/>
+      <w:lvlJc w:val="left"/>
+      <w:pPr>
+        <w:ind w:left="3960" w:hanging="360"/>
+      </w:pPr>
+      <w:rPr>
+        <w:rFonts w:ascii="Courier New" w:hAnsi="Courier New" w:cs="Courier New" w:hint="default"/>
+      </w:rPr>
+    </w:lvl>
+    <w:lvl w:ilvl="5" w:tplc="08090005" w:tentative="1">
+      <w:start w:val="1"/>
+      <w:numFmt w:val="bullet"/>
+      <w:lvlText w:val=""/>
+      <w:lvlJc w:val="left"/>
+      <w:pPr>
+        <w:ind w:left="4680" w:hanging="360"/>
+      </w:pPr>
+      <w:rPr>
+        <w:rFonts w:ascii="Wingdings" w:hAnsi="Wingdings" w:hint="default"/>
+      </w:rPr>
+    </w:lvl>
+    <w:lvl w:ilvl="6" w:tplc="08090001" w:tentative="1">
+      <w:start w:val="1"/>
+      <w:numFmt w:val="bullet"/>
+      <w:lvlText w:val=""/>
+      <w:lvlJc w:val="left"/>
+      <w:pPr>
+        <w:ind w:left="5400" w:hanging="360"/>
+      </w:pPr>
+      <w:rPr>
+        <w:rFonts w:ascii="Symbol" w:hAnsi="Symbol" w:hint="default"/>
+      </w:rPr>
+    </w:lvl>
+    <w:lvl w:ilvl="7" w:tplc="08090003" w:tentative="1">
+      <w:start w:val="1"/>
+      <w:numFmt w:val="bullet"/>
+      <w:lvlText w:val="o"/>
+      <w:lvlJc w:val="left"/>
+      <w:pPr>
+        <w:ind w:left="6120" w:hanging="360"/>
+      </w:pPr>
+      <w:rPr>
+        <w:rFonts w:ascii="Courier New" w:hAnsi="Courier New" w:cs="Courier New" w:hint="default"/>
+      </w:rPr>
+    </w:lvl>
+    <w:lvl w:ilvl="8" w:tplc="08090005" w:tentative="1">
+      <w:start w:val="1"/>
+      <w:numFmt w:val="bullet"/>
+      <w:lvlText w:val=""/>
+      <w:lvlJc w:val="left"/>
+      <w:pPr>
+        <w:ind w:left="6840" w:hanging="360"/>
+      </w:pPr>
+      <w:rPr>
+        <w:rFonts w:ascii="Wingdings" w:hAnsi="Wingdings" w:hint="default"/>
+      </w:rPr>
+    </w:lvl>
+  </w:abstractNum>
+  <w:abstractNum w:abstractNumId="4" w15:restartNumberingAfterBreak="0">
+    <w:nsid w:val="30AC77A7"/>
+    <w:multiLevelType w:val="hybridMultilevel"/>
+    <w:tmpl w:val="3AD0D06A"/>
+    <w:lvl w:ilvl="0" w:tplc="37B69FD6">
+      <w:start w:val="1"/>
+      <w:numFmt w:val="decimal"/>
+      <w:lvlText w:val="%1."/>
+      <w:lvlJc w:val="left"/>
+      <w:pPr>
+        <w:ind w:left="720" w:hanging="360"/>
+      </w:pPr>
+      <w:rPr>
+        <w:rFonts w:hint="default"/>
+      </w:rPr>
+    </w:lvl>
+    <w:lvl w:ilvl="1" w:tplc="08090019" w:tentative="1">
+      <w:start w:val="1"/>
+      <w:numFmt w:val="lowerLetter"/>
+      <w:lvlText w:val="%2."/>
+      <w:lvlJc w:val="left"/>
+      <w:pPr>
+        <w:ind w:left="1440" w:hanging="360"/>
+      </w:pPr>
+    </w:lvl>
+    <w:lvl w:ilvl="2" w:tplc="0809001B" w:tentative="1">
+      <w:start w:val="1"/>
+      <w:numFmt w:val="lowerRoman"/>
+      <w:lvlText w:val="%3."/>
+      <w:lvlJc w:val="right"/>
+      <w:pPr>
+        <w:ind w:left="2160" w:hanging="180"/>
+      </w:pPr>
+    </w:lvl>
+    <w:lvl w:ilvl="3" w:tplc="0809000F" w:tentative="1">
+      <w:start w:val="1"/>
+      <w:numFmt w:val="decimal"/>
+      <w:lvlText w:val="%4."/>
+      <w:lvlJc w:val="left"/>
+      <w:pPr>
+        <w:ind w:left="2880" w:hanging="360"/>
+      </w:pPr>
+    </w:lvl>
+    <w:lvl w:ilvl="4" w:tplc="08090019" w:tentative="1">
+      <w:start w:val="1"/>
+      <w:numFmt w:val="lowerLetter"/>
+      <w:lvlText w:val="%5."/>
+      <w:lvlJc w:val="left"/>
+      <w:pPr>
+        <w:ind w:left="3600" w:hanging="360"/>
+      </w:pPr>
+    </w:lvl>
+    <w:lvl w:ilvl="5" w:tplc="0809001B" w:tentative="1">
+      <w:start w:val="1"/>
+      <w:numFmt w:val="lowerRoman"/>
+      <w:lvlText w:val="%6."/>
+      <w:lvlJc w:val="right"/>
+      <w:pPr>
+        <w:ind w:left="4320" w:hanging="180"/>
+      </w:pPr>
+    </w:lvl>
+    <w:lvl w:ilvl="6" w:tplc="0809000F" w:tentative="1">
+      <w:start w:val="1"/>
+      <w:numFmt w:val="decimal"/>
+      <w:lvlText w:val="%7."/>
+      <w:lvlJc w:val="left"/>
+      <w:pPr>
+        <w:ind w:left="5040" w:hanging="360"/>
+      </w:pPr>
+    </w:lvl>
+    <w:lvl w:ilvl="7" w:tplc="08090019" w:tentative="1">
+      <w:start w:val="1"/>
+      <w:numFmt w:val="lowerLetter"/>
+      <w:lvlText w:val="%8."/>
+      <w:lvlJc w:val="left"/>
+      <w:pPr>
+        <w:ind w:left="5760" w:hanging="360"/>
+      </w:pPr>
+    </w:lvl>
+    <w:lvl w:ilvl="8" w:tplc="0809001B" w:tentative="1">
+      <w:start w:val="1"/>
+      <w:numFmt w:val="lowerRoman"/>
+      <w:lvlText w:val="%9."/>
+      <w:lvlJc w:val="right"/>
+      <w:pPr>
+        <w:ind w:left="6480" w:hanging="180"/>
+      </w:pPr>
+    </w:lvl>
+  </w:abstractNum>
+  <w:abstractNum w:abstractNumId="5" w15:restartNumberingAfterBreak="0">
     <w:nsid w:val="39646FE8"/>
     <w:multiLevelType w:val="hybridMultilevel"/>
     <w:tmpl w:val="C78E511E"/>
@@ -1025,7 +3673,7 @@
       </w:pPr>
     </w:lvl>
   </w:abstractNum>
-  <w:abstractNum w:abstractNumId="3" w15:restartNumberingAfterBreak="0">
+  <w:abstractNum w:abstractNumId="6" w15:restartNumberingAfterBreak="0">
     <w:nsid w:val="4DCE0C84"/>
     <w:multiLevelType w:val="hybridMultilevel"/>
     <w:tmpl w:val="6D6C3A56"/>
@@ -1138,7 +3786,7 @@
       </w:rPr>
     </w:lvl>
   </w:abstractNum>
-  <w:abstractNum w:abstractNumId="4" w15:restartNumberingAfterBreak="0">
+  <w:abstractNum w:abstractNumId="7" w15:restartNumberingAfterBreak="0">
     <w:nsid w:val="53D85996"/>
     <w:multiLevelType w:val="hybridMultilevel"/>
     <w:tmpl w:val="87DC9EEA"/>
@@ -1250,7 +3898,7 @@
       </w:rPr>
     </w:lvl>
   </w:abstractNum>
-  <w:abstractNum w:abstractNumId="5" w15:restartNumberingAfterBreak="0">
+  <w:abstractNum w:abstractNumId="8" w15:restartNumberingAfterBreak="0">
     <w:nsid w:val="656D5003"/>
     <w:multiLevelType w:val="hybridMultilevel"/>
     <w:tmpl w:val="7F5C4A10"/>
@@ -1336,23 +3984,112 @@
       </w:pPr>
     </w:lvl>
   </w:abstractNum>
-  <w:abstractNum w:abstractNumId="6" w15:restartNumberingAfterBreak="0">
+  <w:abstractNum w:abstractNumId="9" w15:restartNumberingAfterBreak="0">
+    <w:nsid w:val="7B1359B3"/>
+    <w:multiLevelType w:val="hybridMultilevel"/>
+    <w:tmpl w:val="8CBA50E6"/>
+    <w:lvl w:ilvl="0" w:tplc="883E4214">
+      <w:start w:val="1"/>
+      <w:numFmt w:val="decimal"/>
+      <w:lvlText w:val="%1."/>
+      <w:lvlJc w:val="left"/>
+      <w:pPr>
+        <w:ind w:left="720" w:hanging="360"/>
+      </w:pPr>
+      <w:rPr>
+        <w:rFonts w:hint="default"/>
+      </w:rPr>
+    </w:lvl>
+    <w:lvl w:ilvl="1" w:tplc="08090019" w:tentative="1">
+      <w:start w:val="1"/>
+      <w:numFmt w:val="lowerLetter"/>
+      <w:lvlText w:val="%2."/>
+      <w:lvlJc w:val="left"/>
+      <w:pPr>
+        <w:ind w:left="1440" w:hanging="360"/>
+      </w:pPr>
+    </w:lvl>
+    <w:lvl w:ilvl="2" w:tplc="0809001B" w:tentative="1">
+      <w:start w:val="1"/>
+      <w:numFmt w:val="lowerRoman"/>
+      <w:lvlText w:val="%3."/>
+      <w:lvlJc w:val="right"/>
+      <w:pPr>
+        <w:ind w:left="2160" w:hanging="180"/>
+      </w:pPr>
+    </w:lvl>
+    <w:lvl w:ilvl="3" w:tplc="0809000F" w:tentative="1">
+      <w:start w:val="1"/>
+      <w:numFmt w:val="decimal"/>
+      <w:lvlText w:val="%4."/>
+      <w:lvlJc w:val="left"/>
+      <w:pPr>
+        <w:ind w:left="2880" w:hanging="360"/>
+      </w:pPr>
+    </w:lvl>
+    <w:lvl w:ilvl="4" w:tplc="08090019" w:tentative="1">
+      <w:start w:val="1"/>
+      <w:numFmt w:val="lowerLetter"/>
+      <w:lvlText w:val="%5."/>
+      <w:lvlJc w:val="left"/>
+      <w:pPr>
+        <w:ind w:left="3600" w:hanging="360"/>
+      </w:pPr>
+    </w:lvl>
+    <w:lvl w:ilvl="5" w:tplc="0809001B" w:tentative="1">
+      <w:start w:val="1"/>
+      <w:numFmt w:val="lowerRoman"/>
+      <w:lvlText w:val="%6."/>
+      <w:lvlJc w:val="right"/>
+      <w:pPr>
+        <w:ind w:left="4320" w:hanging="180"/>
+      </w:pPr>
+    </w:lvl>
+    <w:lvl w:ilvl="6" w:tplc="0809000F" w:tentative="1">
+      <w:start w:val="1"/>
+      <w:numFmt w:val="decimal"/>
+      <w:lvlText w:val="%7."/>
+      <w:lvlJc w:val="left"/>
+      <w:pPr>
+        <w:ind w:left="5040" w:hanging="360"/>
+      </w:pPr>
+    </w:lvl>
+    <w:lvl w:ilvl="7" w:tplc="08090019" w:tentative="1">
+      <w:start w:val="1"/>
+      <w:numFmt w:val="lowerLetter"/>
+      <w:lvlText w:val="%8."/>
+      <w:lvlJc w:val="left"/>
+      <w:pPr>
+        <w:ind w:left="5760" w:hanging="360"/>
+      </w:pPr>
+    </w:lvl>
+    <w:lvl w:ilvl="8" w:tplc="0809001B" w:tentative="1">
+      <w:start w:val="1"/>
+      <w:numFmt w:val="lowerRoman"/>
+      <w:lvlText w:val="%9."/>
+      <w:lvlJc w:val="right"/>
+      <w:pPr>
+        <w:ind w:left="6480" w:hanging="180"/>
+      </w:pPr>
+    </w:lvl>
+  </w:abstractNum>
+  <w:abstractNum w:abstractNumId="10" w15:restartNumberingAfterBreak="0">
     <w:nsid w:val="7FDB434A"/>
     <w:multiLevelType w:val="hybridMultilevel"/>
-    <w:tmpl w:val="76BCADCA"/>
-    <w:lvl w:ilvl="0" w:tplc="28B4FEC4">
-      <w:start w:val="1"/>
-      <w:numFmt w:val="bullet"/>
-      <w:lvlText w:val="-"/>
+    <w:tmpl w:val="5BC2B608"/>
+    <w:lvl w:ilvl="0" w:tplc="08090001">
+      <w:start w:val="1"/>
+      <w:numFmt w:val="bullet"/>
+      <w:lvlText w:val=""/>
       <w:lvlJc w:val="left"/>
       <w:pPr>
         <w:ind w:left="1080" w:hanging="360"/>
       </w:pPr>
       <w:rPr>
-        <w:rFonts w:ascii="Calibri" w:eastAsiaTheme="minorHAnsi" w:hAnsi="Calibri" w:cs="Calibri" w:hint="default"/>
-      </w:rPr>
-    </w:lvl>
-    <w:lvl w:ilvl="1" w:tplc="08090003" w:tentative="1">
+        <w:rFonts w:ascii="Symbol" w:hAnsi="Symbol" w:hint="default"/>
+      </w:rPr>
+    </w:lvl>
+    <w:lvl w:ilvl="1" w:tplc="08090003">
       <w:start w:val="1"/>
       <w:numFmt w:val="bullet"/>
       <w:lvlText w:val="o"/>
@@ -1364,7 +4101,7 @@
         <w:rFonts w:ascii="Courier New" w:hAnsi="Courier New" w:cs="Courier New" w:hint="default"/>
       </w:rPr>
     </w:lvl>
-    <w:lvl w:ilvl="2" w:tplc="08090005" w:tentative="1">
+    <w:lvl w:ilvl="2" w:tplc="08090005">
       <w:start w:val="1"/>
       <w:numFmt w:val="bullet"/>
       <w:lvlText w:val=""/>
@@ -1450,25 +4187,37 @@
     </w:lvl>
   </w:abstractNum>
   <w:num w:numId="1" w16cid:durableId="638728891">
+    <w:abstractNumId w:val="8"/>
+  </w:num>
+  <w:num w:numId="2" w16cid:durableId="670376953">
+    <w:abstractNumId w:val="7"/>
+  </w:num>
+  <w:num w:numId="3" w16cid:durableId="1745295106">
     <w:abstractNumId w:val="5"/>
   </w:num>
-  <w:num w:numId="2" w16cid:durableId="670376953">
+  <w:num w:numId="4" w16cid:durableId="813645034">
+    <w:abstractNumId w:val="1"/>
+  </w:num>
+  <w:num w:numId="5" w16cid:durableId="1260021778">
+    <w:abstractNumId w:val="6"/>
+  </w:num>
+  <w:num w:numId="6" w16cid:durableId="518935824">
+    <w:abstractNumId w:val="2"/>
+  </w:num>
+  <w:num w:numId="7" w16cid:durableId="37125778">
+    <w:abstractNumId w:val="10"/>
+  </w:num>
+  <w:num w:numId="8" w16cid:durableId="1892575129">
     <w:abstractNumId w:val="4"/>
   </w:num>
-  <w:num w:numId="3" w16cid:durableId="1745295106">
-    <w:abstractNumId w:val="2"/>
-  </w:num>
-  <w:num w:numId="4" w16cid:durableId="813645034">
+  <w:num w:numId="9" w16cid:durableId="961575873">
     <w:abstractNumId w:val="0"/>
   </w:num>
-  <w:num w:numId="5" w16cid:durableId="1260021778">
+  <w:num w:numId="10" w16cid:durableId="334965347">
+    <w:abstractNumId w:val="9"/>
+  </w:num>
+  <w:num w:numId="11" w16cid:durableId="1613048196">
     <w:abstractNumId w:val="3"/>
-  </w:num>
-  <w:num w:numId="6" w16cid:durableId="518935824">
-    <w:abstractNumId w:val="1"/>
-  </w:num>
-  <w:num w:numId="7" w16cid:durableId="37125778">
-    <w:abstractNumId w:val="6"/>
   </w:num>
 </w:numbering>
 </file>
@@ -2026,6 +4775,142 @@
     <w:basedOn w:val="DefaultParagraphFont"/>
     <w:rsid w:val="00B037FE"/>
   </w:style>
+  <w:style w:type="paragraph" w:styleId="Header">
+    <w:name w:val="header"/>
+    <w:basedOn w:val="Normal"/>
+    <w:link w:val="HeaderChar"/>
+    <w:uiPriority w:val="99"/>
+    <w:unhideWhenUsed/>
+    <w:rsid w:val="00BB2D5A"/>
+    <w:pPr>
+      <w:tabs>
+        <w:tab w:val="center" w:pos="4513"/>
+        <w:tab w:val="right" w:pos="9026"/>
+      </w:tabs>
+      <w:spacing w:after="0" w:line="240" w:lineRule="auto"/>
+    </w:pPr>
+  </w:style>
+  <w:style w:type="character" w:customStyle="1" w:styleId="HeaderChar">
+    <w:name w:val="Header Char"/>
+    <w:basedOn w:val="DefaultParagraphFont"/>
+    <w:link w:val="Header"/>
+    <w:uiPriority w:val="99"/>
+    <w:rsid w:val="00BB2D5A"/>
+  </w:style>
+  <w:style w:type="paragraph" w:styleId="Footer">
+    <w:name w:val="footer"/>
+    <w:basedOn w:val="Normal"/>
+    <w:link w:val="FooterChar"/>
+    <w:uiPriority w:val="99"/>
+    <w:unhideWhenUsed/>
+    <w:rsid w:val="00BB2D5A"/>
+    <w:pPr>
+      <w:tabs>
+        <w:tab w:val="center" w:pos="4513"/>
+        <w:tab w:val="right" w:pos="9026"/>
+      </w:tabs>
+      <w:spacing w:after="0" w:line="240" w:lineRule="auto"/>
+    </w:pPr>
+  </w:style>
+  <w:style w:type="character" w:customStyle="1" w:styleId="FooterChar">
+    <w:name w:val="Footer Char"/>
+    <w:basedOn w:val="DefaultParagraphFont"/>
+    <w:link w:val="Footer"/>
+    <w:uiPriority w:val="99"/>
+    <w:rsid w:val="00BB2D5A"/>
+  </w:style>
+  <w:style w:type="character" w:styleId="PlaceholderText">
+    <w:name w:val="Placeholder Text"/>
+    <w:basedOn w:val="DefaultParagraphFont"/>
+    <w:uiPriority w:val="99"/>
+    <w:semiHidden/>
+    <w:rsid w:val="00410FA6"/>
+    <w:rPr>
+      <w:color w:val="808080"/>
+    </w:rPr>
+  </w:style>
+  <w:style w:type="paragraph" w:styleId="Subtitle">
+    <w:name w:val="Subtitle"/>
+    <w:basedOn w:val="Normal"/>
+    <w:next w:val="Normal"/>
+    <w:link w:val="SubtitleChar"/>
+    <w:uiPriority w:val="11"/>
+    <w:qFormat/>
+    <w:rsid w:val="003C474E"/>
+    <w:pPr>
+      <w:numPr>
+        <w:ilvl w:val="1"/>
+      </w:numPr>
+    </w:pPr>
+    <w:rPr>
+      <w:rFonts w:eastAsiaTheme="minorEastAsia"/>
+      <w:color w:val="5A5A5A" w:themeColor="text1" w:themeTint="A5"/>
+      <w:spacing w:val="15"/>
+    </w:rPr>
+  </w:style>
+  <w:style w:type="character" w:customStyle="1" w:styleId="SubtitleChar">
+    <w:name w:val="Subtitle Char"/>
+    <w:basedOn w:val="DefaultParagraphFont"/>
+    <w:link w:val="Subtitle"/>
+    <w:uiPriority w:val="11"/>
+    <w:rsid w:val="003C474E"/>
+    <w:rPr>
+      <w:rFonts w:eastAsiaTheme="minorEastAsia"/>
+      <w:color w:val="5A5A5A" w:themeColor="text1" w:themeTint="A5"/>
+      <w:spacing w:val="15"/>
+    </w:rPr>
+  </w:style>
+  <w:style w:type="paragraph" w:styleId="TOCHeading">
+    <w:name w:val="TOC Heading"/>
+    <w:basedOn w:val="Heading1"/>
+    <w:next w:val="Normal"/>
+    <w:uiPriority w:val="39"/>
+    <w:unhideWhenUsed/>
+    <w:qFormat/>
+    <w:rsid w:val="00156B34"/>
+    <w:pPr>
+      <w:outlineLvl w:val="9"/>
+    </w:pPr>
+    <w:rPr>
+      <w:lang w:val="en-US"/>
+    </w:rPr>
+  </w:style>
+  <w:style w:type="paragraph" w:styleId="TOC1">
+    <w:name w:val="toc 1"/>
+    <w:basedOn w:val="Normal"/>
+    <w:next w:val="Normal"/>
+    <w:autoRedefine/>
+    <w:uiPriority w:val="39"/>
+    <w:unhideWhenUsed/>
+    <w:rsid w:val="00156B34"/>
+    <w:pPr>
+      <w:spacing w:after="100"/>
+    </w:pPr>
+  </w:style>
+  <w:style w:type="paragraph" w:styleId="TOC2">
+    <w:name w:val="toc 2"/>
+    <w:basedOn w:val="Normal"/>
+    <w:next w:val="Normal"/>
+    <w:autoRedefine/>
+    <w:uiPriority w:val="39"/>
+    <w:unhideWhenUsed/>
+    <w:rsid w:val="00156B34"/>
+    <w:pPr>
+      <w:spacing w:after="100"/>
+      <w:ind w:left="220"/>
+    </w:pPr>
+  </w:style>
+  <w:style w:type="character" w:styleId="Hyperlink">
+    <w:name w:val="Hyperlink"/>
+    <w:basedOn w:val="DefaultParagraphFont"/>
+    <w:uiPriority w:val="99"/>
+    <w:unhideWhenUsed/>
+    <w:rsid w:val="00156B34"/>
+    <w:rPr>
+      <w:color w:val="0563C1" w:themeColor="hyperlink"/>
+      <w:u w:val="single"/>
+    </w:rPr>
+  </w:style>
 </w:styles>
 </file>
 
@@ -2327,23 +5212,92 @@
 <file path=customXml/item1.xml><?xml version="1.0" encoding="utf-8"?>
 <b:Sources xmlns:b="http://schemas.openxmlformats.org/officeDocument/2006/bibliography" xmlns="http://schemas.openxmlformats.org/officeDocument/2006/bibliography" SelectedStyle="\APASixthEditionOfficeOnline.xsl" StyleName="APA" Version="6">
   <b:Source>
-    <b:Tag>Yun16</b:Tag>
-    <b:SourceType>Report</b:SourceType>
-    <b:Guid>{D127A77B-A5E9-45FD-8A67-1C34C9DEAA57}</b:Guid>
+    <b:Tag>Stu95</b:Tag>
+    <b:SourceType>BookSection</b:SourceType>
+    <b:Guid>{F4B13758-3712-4DDF-B9F8-29022E4B6E14}</b:Guid>
+    <b:Title>Artifical Intelligence A Modern Approch</b:Title>
+    <b:Year>1995</b:Year>
+    <b:Publisher>Prentice Hall</b:Publisher>
     <b:Author>
       <b:Author>
         <b:NameList>
           <b:Person>
-            <b:Last>Yun Nie</b:Last>
-            <b:First>(yunn)</b:First>
+            <b:Last>Russell</b:Last>
+            <b:First>Stuart</b:First>
           </b:Person>
           <b:Person>
-            <b:Last>Wenqi Hou</b:Last>
-            <b:First>(wenqihou)</b:First>
+            <b:Last>Norvig</b:Last>
+            <b:First>Peter</b:First>
+          </b:Person>
+        </b:NameList>
+      </b:Author>
+    </b:Author>
+    <b:BookTitle>Artifical Intelligence A Modern Approch (Third Addition)</b:BookTitle>
+    <b:RefOrder>3</b:RefOrder>
+  </b:Source>
+  <b:Source>
+    <b:Tag>Sim21</b:Tag>
+    <b:SourceType>Misc</b:SourceType>
+    <b:Guid>{B3285464-4E90-4FC7-9C46-0A849D9DBFEC}</b:Guid>
+    <b:Author>
+      <b:Author>
+        <b:NameList>
+          <b:Person>
+            <b:Last>Simic</b:Last>
+            <b:First>Milos</b:First>
+          </b:Person>
+        </b:NameList>
+      </b:Author>
+    </b:Author>
+    <b:Title>Expectimax Search Algorithm</b:Title>
+    <b:Year>2021</b:Year>
+    <b:YearAccessed>2021</b:YearAccessed>
+    <b:MonthAccessed>10</b:MonthAccessed>
+    <b:DayAccessed>1</b:DayAccessed>
+    <b:URL>https://www.baeldung.com/cs/expectimax-search</b:URL>
+    <b:RefOrder>4</b:RefOrder>
+  </b:Source>
+  <b:Source>
+    <b:Tag>Cir14</b:Tag>
+    <b:SourceType>Misc</b:SourceType>
+    <b:Guid>{1E34B15A-7892-443E-BD6D-75E6CE1814B7}</b:Guid>
+    <b:Title>2048 (Github)</b:Title>
+    <b:Year>2014</b:Year>
+    <b:Author>
+      <b:Author>
+        <b:NameList>
+          <b:Person>
+            <b:Last>Cirulli</b:Last>
+            <b:First>Gabriele</b:First>
+          </b:Person>
+        </b:NameList>
+      </b:Author>
+    </b:Author>
+    <b:PublicationTitle>2048</b:PublicationTitle>
+    <b:YearAccessed>2022</b:YearAccessed>
+    <b:MonthAccessed>8</b:MonthAccessed>
+    <b:DayAccessed>24</b:DayAccessed>
+    <b:URL>https://github.com/gabrielecirulli/2048</b:URL>
+    <b:RefOrder>1</b:RefOrder>
+  </b:Source>
+  <b:Source>
+    <b:Tag>Yun16</b:Tag>
+    <b:SourceType>Report</b:SourceType>
+    <b:Guid>{03A36176-ABD1-44B4-9AA1-A77024E85903}</b:Guid>
+    <b:Author>
+      <b:Author>
+        <b:NameList>
+          <b:Person>
+            <b:Last>Yun</b:Last>
+            <b:First>Nie</b:First>
           </b:Person>
           <b:Person>
-            <b:Last>Yicheng An</b:Last>
-            <b:First>(yicheng)</b:First>
+            <b:Last>Wenqi</b:Last>
+            <b:First>Hou</b:First>
+          </b:Person>
+          <b:Person>
+            <b:Last>Yicheng</b:Last>
+            <b:First>An</b:First>
           </b:Person>
         </b:NameList>
       </b:Author>
@@ -2357,7 +5311,7 @@
   <b:Source>
     <b:Tag>Bil22</b:Tag>
     <b:SourceType>Misc</b:SourceType>
-    <b:Guid>{A2EEE4BB-FDE3-42EE-8679-54A544D9DE27}</b:Guid>
+    <b:Guid>{43107F65-0412-4F3A-9E07-3B200EC0541B}</b:Guid>
     <b:Title>2048 Game Using Expectimax</b:Title>
     <b:Year>2018</b:Year>
     <b:Author>
@@ -2382,59 +5336,24 @@
     <b:YearAccessed>2022</b:YearAccessed>
     <b:MonthAccessed>09</b:MonthAccessed>
     <b:DayAccessed>20</b:DayAccessed>
-    <b:RefOrder>1</b:RefOrder>
+    <b:RefOrder>5</b:RefOrder>
   </b:Source>
   <b:Source>
-    <b:Tag>Stu95</b:Tag>
-    <b:SourceType>BookSection</b:SourceType>
-    <b:Guid>{F4B13758-3712-4DDF-B9F8-29022E4B6E14}</b:Guid>
-    <b:Title>Artifical Intelligence A Modern Approch</b:Title>
-    <b:Year>1995</b:Year>
-    <b:Publisher>Prentice Hall</b:Publisher>
-    <b:Author>
-      <b:Author>
-        <b:NameList>
-          <b:Person>
-            <b:Last>Russell</b:Last>
-            <b:First>Stuart</b:First>
-          </b:Person>
-          <b:Person>
-            <b:Last>Norvig</b:Last>
-            <b:First>Peter</b:First>
-          </b:Person>
-        </b:NameList>
-      </b:Author>
-    </b:Author>
-    <b:BookTitle>Artifical Intelligence A Modern Approch (Third Addition)</b:BookTitle>
-    <b:RefOrder>3</b:RefOrder>
-  </b:Source>
-  <b:Source>
-    <b:Tag>Cir14</b:Tag>
+    <b:Tag>20422</b:Tag>
     <b:SourceType>Misc</b:SourceType>
-    <b:Guid>{A3BD983B-DB93-4F94-A0F2-1D2BF6C7C656}</b:Guid>
-    <b:Title>2048 (Github)</b:Title>
-    <b:Year>2014</b:Year>
-    <b:Author>
-      <b:Author>
-        <b:NameList>
-          <b:Person>
-            <b:Last>Cirulli</b:Last>
-            <b:First>Gabriele</b:First>
-          </b:Person>
-        </b:NameList>
-      </b:Author>
-    </b:Author>
-    <b:PublicationTitle>2048</b:PublicationTitle>
+    <b:Guid>{4017F9E1-4DD0-44C1-950D-B62FE74FFEC8}</b:Guid>
+    <b:Title>2048 (Wikipedia)</b:Title>
     <b:YearAccessed>2022</b:YearAccessed>
-    <b:MonthAccessed>8</b:MonthAccessed>
-    <b:DayAccessed>24</b:DayAccessed>
-    <b:RefOrder>4</b:RefOrder>
+    <b:MonthAccessed>31</b:MonthAccessed>
+    <b:DayAccessed>9</b:DayAccessed>
+    <b:URL>https://en.wikipedia.org/wiki/2048_(video_game)</b:URL>
+    <b:RefOrder>6</b:RefOrder>
   </b:Source>
 </b:Sources>
 </file>
 
 <file path=customXml/itemProps1.xml><?xml version="1.0" encoding="utf-8"?>
-<ds:datastoreItem xmlns:ds="http://schemas.openxmlformats.org/officeDocument/2006/customXml" ds:itemID="{BE97B470-F123-45EE-A1E4-D8080DAD47F6}">
+<ds:datastoreItem xmlns:ds="http://schemas.openxmlformats.org/officeDocument/2006/customXml" ds:itemID="{79C51F9B-35CD-4D70-A955-0E89F36AA08C}">
   <ds:schemaRefs>
     <ds:schemaRef ds:uri="http://schemas.openxmlformats.org/officeDocument/2006/bibliography"/>
   </ds:schemaRefs>

</xml_diff>